<commit_message>
fixed in starbuck and mcdonald
</commit_message>
<xml_diff>
--- a/รูปเล่ม/1. ปกนอก.docx
+++ b/รูปเล่ม/1. ปกนอก.docx
@@ -206,7 +206,7 @@
       <w:pPr>
         <w:spacing w:before="120" w:after="0" w:line="240" w:lineRule="auto"/>
         <w:rPr>
-          <w:rFonts w:ascii="TH Sarabun New" w:hAnsi="TH Sarabun New" w:cs="TH Sarabun New" w:hint="cs"/>
+          <w:rFonts w:ascii="TH Sarabun New" w:hAnsi="TH Sarabun New" w:cs="TH Sarabun New"/>
           <w:b/>
           <w:bCs/>
           <w:sz w:val="36"/>
@@ -230,7 +230,7 @@
       <w:pPr>
         <w:spacing w:before="120" w:after="0" w:line="240" w:lineRule="auto"/>
         <w:rPr>
-          <w:rFonts w:ascii="TH Sarabun New" w:hAnsi="TH Sarabun New" w:cs="TH Sarabun New" w:hint="cs"/>
+          <w:rFonts w:ascii="TH Sarabun New" w:hAnsi="TH Sarabun New" w:cs="TH Sarabun New"/>
           <w:b/>
           <w:bCs/>
           <w:sz w:val="36"/>
@@ -304,7 +304,7 @@
       <w:pPr>
         <w:spacing w:before="120" w:after="0" w:line="240" w:lineRule="auto"/>
         <w:rPr>
-          <w:rFonts w:ascii="TH Sarabun New" w:hAnsi="TH Sarabun New" w:cs="TH Sarabun New" w:hint="cs"/>
+          <w:rFonts w:ascii="TH Sarabun New" w:hAnsi="TH Sarabun New" w:cs="TH Sarabun New"/>
           <w:b/>
           <w:bCs/>
           <w:sz w:val="36"/>
@@ -316,7 +316,7 @@
       <w:pPr>
         <w:spacing w:before="120" w:after="0" w:line="240" w:lineRule="auto"/>
         <w:rPr>
-          <w:rFonts w:ascii="TH Sarabun New" w:hAnsi="TH Sarabun New" w:cs="TH Sarabun New" w:hint="cs"/>
+          <w:rFonts w:ascii="TH Sarabun New" w:hAnsi="TH Sarabun New" w:cs="TH Sarabun New"/>
           <w:b/>
           <w:bCs/>
           <w:sz w:val="36"/>
@@ -400,7 +400,21 @@
           <w:szCs w:val="36"/>
           <w:cs/>
         </w:rPr>
-        <w:t xml:space="preserve">โท </w:t>
+        <w:t>มหาบัณฑิต</w:t>
+      </w:r>
+      <w:bookmarkStart w:id="0" w:name="_GoBack"/>
+      <w:bookmarkEnd w:id="0"/>
+      <w:r>
+        <w:rPr>
+          <w:rFonts w:ascii="TH Sarabun New" w:hAnsi="TH Sarabun New" w:cs="TH Sarabun New" w:hint="cs"/>
+          <w:b/>
+          <w:bCs/>
+          <w:color w:val="000000"/>
+          <w:sz w:val="36"/>
+          <w:szCs w:val="36"/>
+          <w:cs/>
+        </w:rPr>
+        <w:t xml:space="preserve"> </w:t>
       </w:r>
       <w:r>
         <w:rPr>
@@ -531,8 +545,6 @@
         </w:rPr>
         <w:t xml:space="preserve"> 2557</w:t>
       </w:r>
-      <w:bookmarkStart w:id="0" w:name="_GoBack"/>
-      <w:bookmarkEnd w:id="0"/>
     </w:p>
     <w:p>
       <w:pPr>
@@ -3321,7 +3333,7 @@
 </file>
 
 <file path=customXml/itemProps1.xml><?xml version="1.0" encoding="utf-8"?>
-<ds:datastoreItem xmlns:ds="http://schemas.openxmlformats.org/officeDocument/2006/customXml" ds:itemID="{10CE1AE4-5B41-4C48-8871-3BE9DC368394}">
+<ds:datastoreItem xmlns:ds="http://schemas.openxmlformats.org/officeDocument/2006/customXml" ds:itemID="{3205DCB1-3840-45F1-A9A0-99FEA5325BC5}">
   <ds:schemaRefs>
     <ds:schemaRef ds:uri="http://schemas.openxmlformats.org/officeDocument/2006/bibliography"/>
   </ds:schemaRefs>

</xml_diff>

<commit_message>
fix after macdonald 18
</commit_message>
<xml_diff>
--- a/รูปเล่ม/1. ปกนอก.docx
+++ b/รูปเล่ม/1. ปกนอก.docx
@@ -1,6 +1,6 @@
 
 <file path=word/document.xml><?xml version="1.0" encoding="utf-8"?>
-<w:document xmlns:wpc="http://schemas.microsoft.com/office/word/2010/wordprocessingCanvas" xmlns:mc="http://schemas.openxmlformats.org/markup-compatibility/2006" xmlns:o="urn:schemas-microsoft-com:office:office" xmlns:r="http://schemas.openxmlformats.org/officeDocument/2006/relationships" xmlns:m="http://schemas.openxmlformats.org/officeDocument/2006/math" xmlns:v="urn:schemas-microsoft-com:vml" xmlns:wp14="http://schemas.microsoft.com/office/word/2010/wordprocessingDrawing" xmlns:wp="http://schemas.openxmlformats.org/drawingml/2006/wordprocessingDrawing" xmlns:w10="urn:schemas-microsoft-com:office:word" xmlns:w="http://schemas.openxmlformats.org/wordprocessingml/2006/main" xmlns:w14="http://schemas.microsoft.com/office/word/2010/wordml" xmlns:wpg="http://schemas.microsoft.com/office/word/2010/wordprocessingGroup" xmlns:wpi="http://schemas.microsoft.com/office/word/2010/wordprocessingInk" xmlns:wne="http://schemas.microsoft.com/office/word/2006/wordml" xmlns:wps="http://schemas.microsoft.com/office/word/2010/wordprocessingShape" mc:Ignorable="w14 wp14">
+<w:document xmlns:wpc="http://schemas.microsoft.com/office/word/2010/wordprocessingCanvas" xmlns:mc="http://schemas.openxmlformats.org/markup-compatibility/2006" xmlns:o="urn:schemas-microsoft-com:office:office" xmlns:r="http://schemas.openxmlformats.org/officeDocument/2006/relationships" xmlns:m="http://schemas.openxmlformats.org/officeDocument/2006/math" xmlns:v="urn:schemas-microsoft-com:vml" xmlns:wp14="http://schemas.microsoft.com/office/word/2010/wordprocessingDrawing" xmlns:wp="http://schemas.openxmlformats.org/drawingml/2006/wordprocessingDrawing" xmlns:w10="urn:schemas-microsoft-com:office:word" xmlns:w="http://schemas.openxmlformats.org/wordprocessingml/2006/main" xmlns:w14="http://schemas.microsoft.com/office/word/2010/wordml" xmlns:w15="http://schemas.microsoft.com/office/word/2012/wordml" xmlns:wpg="http://schemas.microsoft.com/office/word/2010/wordprocessingGroup" xmlns:wpi="http://schemas.microsoft.com/office/word/2010/wordprocessingInk" xmlns:wne="http://schemas.microsoft.com/office/word/2006/wordml" xmlns:wps="http://schemas.microsoft.com/office/word/2010/wordprocessingShape" mc:Ignorable="w14 w15 wp14">
   <w:body>
     <w:p>
       <w:pPr>
@@ -50,7 +50,7 @@
                     </pic:cNvPicPr>
                   </pic:nvPicPr>
                   <pic:blipFill>
-                    <a:blip r:embed="rId9" cstate="print">
+                    <a:blip r:embed="rId8" cstate="print">
                       <a:clrChange>
                         <a:clrFrom>
                           <a:srgbClr val="FFFFFF"/>
@@ -109,6 +109,8 @@
           <w:szCs w:val="36"/>
         </w:rPr>
       </w:pPr>
+      <w:bookmarkStart w:id="0" w:name="_GoBack"/>
+      <w:bookmarkEnd w:id="0"/>
     </w:p>
     <w:p>
       <w:pPr>
@@ -177,8 +179,6 @@
         </w:rPr>
         <w:t>การพัฒนา</w:t>
       </w:r>
-      <w:bookmarkStart w:id="0" w:name="_GoBack"/>
-      <w:bookmarkEnd w:id="0"/>
       <w:r>
         <w:rPr>
           <w:rFonts w:ascii="TH Sarabun New" w:hAnsi="TH Sarabun New" w:cs="TH Sarabun New"/>
@@ -188,7 +188,17 @@
           <w:szCs w:val="36"/>
           <w:cs/>
         </w:rPr>
-        <w:t xml:space="preserve">โปรแกรมสำเร็จรูปทางการบัญชี ศึกษากรณี </w:t>
+        <w:t>โปรแกรมสำเร็จรูปทางการบัญชี</w:t>
+      </w:r>
+      <w:r>
+        <w:rPr>
+          <w:rFonts w:ascii="TH Sarabun New" w:hAnsi="TH Sarabun New" w:cs="TH Sarabun New"/>
+          <w:b/>
+          <w:bCs/>
+          <w:sz w:val="36"/>
+          <w:szCs w:val="36"/>
+        </w:rPr>
+        <w:t>:</w:t>
       </w:r>
     </w:p>
     <w:p>
@@ -633,11 +643,11 @@
       </w:r>
     </w:p>
     <w:sectPr>
-      <w:headerReference w:type="even" r:id="rId10"/>
-      <w:headerReference w:type="default" r:id="rId11"/>
-      <w:footerReference w:type="default" r:id="rId12"/>
-      <w:headerReference w:type="first" r:id="rId13"/>
-      <w:footerReference w:type="first" r:id="rId14"/>
+      <w:headerReference w:type="even" r:id="rId9"/>
+      <w:headerReference w:type="default" r:id="rId10"/>
+      <w:footerReference w:type="default" r:id="rId11"/>
+      <w:headerReference w:type="first" r:id="rId12"/>
+      <w:footerReference w:type="first" r:id="rId13"/>
       <w:pgSz w:w="11906" w:h="16838"/>
       <w:pgMar w:top="1440" w:right="1440" w:bottom="1728" w:left="1440" w:header="1080" w:footer="1080" w:gutter="0"/>
       <w:pgNumType w:start="57"/>
@@ -650,7 +660,7 @@
 </file>
 
 <file path=word/endnotes.xml><?xml version="1.0" encoding="utf-8"?>
-<w:endnotes xmlns:wpc="http://schemas.microsoft.com/office/word/2010/wordprocessingCanvas" xmlns:mc="http://schemas.openxmlformats.org/markup-compatibility/2006" xmlns:o="urn:schemas-microsoft-com:office:office" xmlns:r="http://schemas.openxmlformats.org/officeDocument/2006/relationships" xmlns:m="http://schemas.openxmlformats.org/officeDocument/2006/math" xmlns:v="urn:schemas-microsoft-com:vml" xmlns:wp14="http://schemas.microsoft.com/office/word/2010/wordprocessingDrawing" xmlns:wp="http://schemas.openxmlformats.org/drawingml/2006/wordprocessingDrawing" xmlns:w10="urn:schemas-microsoft-com:office:word" xmlns:w="http://schemas.openxmlformats.org/wordprocessingml/2006/main" xmlns:w14="http://schemas.microsoft.com/office/word/2010/wordml" xmlns:wpg="http://schemas.microsoft.com/office/word/2010/wordprocessingGroup" xmlns:wpi="http://schemas.microsoft.com/office/word/2010/wordprocessingInk" xmlns:wne="http://schemas.microsoft.com/office/word/2006/wordml" xmlns:wps="http://schemas.microsoft.com/office/word/2010/wordprocessingShape" mc:Ignorable="w14 wp14">
+<w:endnotes xmlns:wpc="http://schemas.microsoft.com/office/word/2010/wordprocessingCanvas" xmlns:mc="http://schemas.openxmlformats.org/markup-compatibility/2006" xmlns:o="urn:schemas-microsoft-com:office:office" xmlns:r="http://schemas.openxmlformats.org/officeDocument/2006/relationships" xmlns:m="http://schemas.openxmlformats.org/officeDocument/2006/math" xmlns:v="urn:schemas-microsoft-com:vml" xmlns:wp14="http://schemas.microsoft.com/office/word/2010/wordprocessingDrawing" xmlns:wp="http://schemas.openxmlformats.org/drawingml/2006/wordprocessingDrawing" xmlns:w10="urn:schemas-microsoft-com:office:word" xmlns:w="http://schemas.openxmlformats.org/wordprocessingml/2006/main" xmlns:w14="http://schemas.microsoft.com/office/word/2010/wordml" xmlns:w15="http://schemas.microsoft.com/office/word/2012/wordml" xmlns:wpg="http://schemas.microsoft.com/office/word/2010/wordprocessingGroup" xmlns:wpi="http://schemas.microsoft.com/office/word/2010/wordprocessingInk" xmlns:wne="http://schemas.microsoft.com/office/word/2006/wordml" xmlns:wps="http://schemas.microsoft.com/office/word/2010/wordprocessingShape" mc:Ignorable="w14 w15 wp14">
   <w:endnote w:type="separator" w:id="-1">
     <w:p>
       <w:pPr>
@@ -675,7 +685,7 @@
 </file>
 
 <file path=word/footer1.xml><?xml version="1.0" encoding="utf-8"?>
-<w:ftr xmlns:wpc="http://schemas.microsoft.com/office/word/2010/wordprocessingCanvas" xmlns:mc="http://schemas.openxmlformats.org/markup-compatibility/2006" xmlns:o="urn:schemas-microsoft-com:office:office" xmlns:r="http://schemas.openxmlformats.org/officeDocument/2006/relationships" xmlns:m="http://schemas.openxmlformats.org/officeDocument/2006/math" xmlns:v="urn:schemas-microsoft-com:vml" xmlns:wp14="http://schemas.microsoft.com/office/word/2010/wordprocessingDrawing" xmlns:wp="http://schemas.openxmlformats.org/drawingml/2006/wordprocessingDrawing" xmlns:w10="urn:schemas-microsoft-com:office:word" xmlns:w="http://schemas.openxmlformats.org/wordprocessingml/2006/main" xmlns:w14="http://schemas.microsoft.com/office/word/2010/wordml" xmlns:wpg="http://schemas.microsoft.com/office/word/2010/wordprocessingGroup" xmlns:wpi="http://schemas.microsoft.com/office/word/2010/wordprocessingInk" xmlns:wne="http://schemas.microsoft.com/office/word/2006/wordml" xmlns:wps="http://schemas.microsoft.com/office/word/2010/wordprocessingShape" mc:Ignorable="w14 wp14">
+<w:ftr xmlns:wpc="http://schemas.microsoft.com/office/word/2010/wordprocessingCanvas" xmlns:mc="http://schemas.openxmlformats.org/markup-compatibility/2006" xmlns:o="urn:schemas-microsoft-com:office:office" xmlns:r="http://schemas.openxmlformats.org/officeDocument/2006/relationships" xmlns:m="http://schemas.openxmlformats.org/officeDocument/2006/math" xmlns:v="urn:schemas-microsoft-com:vml" xmlns:wp14="http://schemas.microsoft.com/office/word/2010/wordprocessingDrawing" xmlns:wp="http://schemas.openxmlformats.org/drawingml/2006/wordprocessingDrawing" xmlns:w10="urn:schemas-microsoft-com:office:word" xmlns:w="http://schemas.openxmlformats.org/wordprocessingml/2006/main" xmlns:w14="http://schemas.microsoft.com/office/word/2010/wordml" xmlns:w15="http://schemas.microsoft.com/office/word/2012/wordml" xmlns:wpg="http://schemas.microsoft.com/office/word/2010/wordprocessingGroup" xmlns:wpi="http://schemas.microsoft.com/office/word/2010/wordprocessingInk" xmlns:wne="http://schemas.microsoft.com/office/word/2006/wordml" xmlns:wps="http://schemas.microsoft.com/office/word/2010/wordprocessingShape" mc:Ignorable="w14 w15 wp14">
   <w:p>
     <w:pPr>
       <w:pStyle w:val="Footer"/>
@@ -692,7 +702,7 @@
 </file>
 
 <file path=word/footer2.xml><?xml version="1.0" encoding="utf-8"?>
-<w:ftr xmlns:wpc="http://schemas.microsoft.com/office/word/2010/wordprocessingCanvas" xmlns:mc="http://schemas.openxmlformats.org/markup-compatibility/2006" xmlns:o="urn:schemas-microsoft-com:office:office" xmlns:r="http://schemas.openxmlformats.org/officeDocument/2006/relationships" xmlns:m="http://schemas.openxmlformats.org/officeDocument/2006/math" xmlns:v="urn:schemas-microsoft-com:vml" xmlns:wp14="http://schemas.microsoft.com/office/word/2010/wordprocessingDrawing" xmlns:wp="http://schemas.openxmlformats.org/drawingml/2006/wordprocessingDrawing" xmlns:w10="urn:schemas-microsoft-com:office:word" xmlns:w="http://schemas.openxmlformats.org/wordprocessingml/2006/main" xmlns:w14="http://schemas.microsoft.com/office/word/2010/wordml" xmlns:wpg="http://schemas.microsoft.com/office/word/2010/wordprocessingGroup" xmlns:wpi="http://schemas.microsoft.com/office/word/2010/wordprocessingInk" xmlns:wne="http://schemas.microsoft.com/office/word/2006/wordml" xmlns:wps="http://schemas.microsoft.com/office/word/2010/wordprocessingShape" mc:Ignorable="w14 wp14">
+<w:ftr xmlns:wpc="http://schemas.microsoft.com/office/word/2010/wordprocessingCanvas" xmlns:mc="http://schemas.openxmlformats.org/markup-compatibility/2006" xmlns:o="urn:schemas-microsoft-com:office:office" xmlns:r="http://schemas.openxmlformats.org/officeDocument/2006/relationships" xmlns:m="http://schemas.openxmlformats.org/officeDocument/2006/math" xmlns:v="urn:schemas-microsoft-com:vml" xmlns:wp14="http://schemas.microsoft.com/office/word/2010/wordprocessingDrawing" xmlns:wp="http://schemas.openxmlformats.org/drawingml/2006/wordprocessingDrawing" xmlns:w10="urn:schemas-microsoft-com:office:word" xmlns:w="http://schemas.openxmlformats.org/wordprocessingml/2006/main" xmlns:w14="http://schemas.microsoft.com/office/word/2010/wordml" xmlns:w15="http://schemas.microsoft.com/office/word/2012/wordml" xmlns:wpg="http://schemas.microsoft.com/office/word/2010/wordprocessingGroup" xmlns:wpi="http://schemas.microsoft.com/office/word/2010/wordprocessingInk" xmlns:wne="http://schemas.microsoft.com/office/word/2006/wordml" xmlns:wps="http://schemas.microsoft.com/office/word/2010/wordprocessingShape" mc:Ignorable="w14 w15 wp14">
   <w:p>
     <w:pPr>
       <w:pStyle w:val="Footer"/>
@@ -703,7 +713,7 @@
 </file>
 
 <file path=word/footnotes.xml><?xml version="1.0" encoding="utf-8"?>
-<w:footnotes xmlns:wpc="http://schemas.microsoft.com/office/word/2010/wordprocessingCanvas" xmlns:mc="http://schemas.openxmlformats.org/markup-compatibility/2006" xmlns:o="urn:schemas-microsoft-com:office:office" xmlns:r="http://schemas.openxmlformats.org/officeDocument/2006/relationships" xmlns:m="http://schemas.openxmlformats.org/officeDocument/2006/math" xmlns:v="urn:schemas-microsoft-com:vml" xmlns:wp14="http://schemas.microsoft.com/office/word/2010/wordprocessingDrawing" xmlns:wp="http://schemas.openxmlformats.org/drawingml/2006/wordprocessingDrawing" xmlns:w10="urn:schemas-microsoft-com:office:word" xmlns:w="http://schemas.openxmlformats.org/wordprocessingml/2006/main" xmlns:w14="http://schemas.microsoft.com/office/word/2010/wordml" xmlns:wpg="http://schemas.microsoft.com/office/word/2010/wordprocessingGroup" xmlns:wpi="http://schemas.microsoft.com/office/word/2010/wordprocessingInk" xmlns:wne="http://schemas.microsoft.com/office/word/2006/wordml" xmlns:wps="http://schemas.microsoft.com/office/word/2010/wordprocessingShape" mc:Ignorable="w14 wp14">
+<w:footnotes xmlns:wpc="http://schemas.microsoft.com/office/word/2010/wordprocessingCanvas" xmlns:mc="http://schemas.openxmlformats.org/markup-compatibility/2006" xmlns:o="urn:schemas-microsoft-com:office:office" xmlns:r="http://schemas.openxmlformats.org/officeDocument/2006/relationships" xmlns:m="http://schemas.openxmlformats.org/officeDocument/2006/math" xmlns:v="urn:schemas-microsoft-com:vml" xmlns:wp14="http://schemas.microsoft.com/office/word/2010/wordprocessingDrawing" xmlns:wp="http://schemas.openxmlformats.org/drawingml/2006/wordprocessingDrawing" xmlns:w10="urn:schemas-microsoft-com:office:word" xmlns:w="http://schemas.openxmlformats.org/wordprocessingml/2006/main" xmlns:w14="http://schemas.microsoft.com/office/word/2010/wordml" xmlns:w15="http://schemas.microsoft.com/office/word/2012/wordml" xmlns:wpg="http://schemas.microsoft.com/office/word/2010/wordprocessingGroup" xmlns:wpi="http://schemas.microsoft.com/office/word/2010/wordprocessingInk" xmlns:wne="http://schemas.microsoft.com/office/word/2006/wordml" xmlns:wps="http://schemas.microsoft.com/office/word/2010/wordprocessingShape" mc:Ignorable="w14 w15 wp14">
   <w:footnote w:type="separator" w:id="-1">
     <w:p>
       <w:pPr>
@@ -728,7 +738,7 @@
 </file>
 
 <file path=word/header1.xml><?xml version="1.0" encoding="utf-8"?>
-<w:hdr xmlns:wpc="http://schemas.microsoft.com/office/word/2010/wordprocessingCanvas" xmlns:mc="http://schemas.openxmlformats.org/markup-compatibility/2006" xmlns:o="urn:schemas-microsoft-com:office:office" xmlns:r="http://schemas.openxmlformats.org/officeDocument/2006/relationships" xmlns:m="http://schemas.openxmlformats.org/officeDocument/2006/math" xmlns:v="urn:schemas-microsoft-com:vml" xmlns:wp14="http://schemas.microsoft.com/office/word/2010/wordprocessingDrawing" xmlns:wp="http://schemas.openxmlformats.org/drawingml/2006/wordprocessingDrawing" xmlns:w10="urn:schemas-microsoft-com:office:word" xmlns:w="http://schemas.openxmlformats.org/wordprocessingml/2006/main" xmlns:w14="http://schemas.microsoft.com/office/word/2010/wordml" xmlns:wpg="http://schemas.microsoft.com/office/word/2010/wordprocessingGroup" xmlns:wpi="http://schemas.microsoft.com/office/word/2010/wordprocessingInk" xmlns:wne="http://schemas.microsoft.com/office/word/2006/wordml" xmlns:wps="http://schemas.microsoft.com/office/word/2010/wordprocessingShape" mc:Ignorable="w14 wp14">
+<w:hdr xmlns:wpc="http://schemas.microsoft.com/office/word/2010/wordprocessingCanvas" xmlns:mc="http://schemas.openxmlformats.org/markup-compatibility/2006" xmlns:o="urn:schemas-microsoft-com:office:office" xmlns:r="http://schemas.openxmlformats.org/officeDocument/2006/relationships" xmlns:m="http://schemas.openxmlformats.org/officeDocument/2006/math" xmlns:v="urn:schemas-microsoft-com:vml" xmlns:wp14="http://schemas.microsoft.com/office/word/2010/wordprocessingDrawing" xmlns:wp="http://schemas.openxmlformats.org/drawingml/2006/wordprocessingDrawing" xmlns:w10="urn:schemas-microsoft-com:office:word" xmlns:w="http://schemas.openxmlformats.org/wordprocessingml/2006/main" xmlns:w14="http://schemas.microsoft.com/office/word/2010/wordml" xmlns:w15="http://schemas.microsoft.com/office/word/2012/wordml" xmlns:wpg="http://schemas.microsoft.com/office/word/2010/wordprocessingGroup" xmlns:wpi="http://schemas.microsoft.com/office/word/2010/wordprocessingInk" xmlns:wne="http://schemas.microsoft.com/office/word/2006/wordml" xmlns:wps="http://schemas.microsoft.com/office/word/2010/wordprocessingShape" mc:Ignorable="w14 w15 wp14">
   <w:p>
     <w:pPr>
       <w:pStyle w:val="Header"/>
@@ -744,7 +754,7 @@
 </file>
 
 <file path=word/header2.xml><?xml version="1.0" encoding="utf-8"?>
-<w:hdr xmlns:wpc="http://schemas.microsoft.com/office/word/2010/wordprocessingCanvas" xmlns:mc="http://schemas.openxmlformats.org/markup-compatibility/2006" xmlns:o="urn:schemas-microsoft-com:office:office" xmlns:r="http://schemas.openxmlformats.org/officeDocument/2006/relationships" xmlns:m="http://schemas.openxmlformats.org/officeDocument/2006/math" xmlns:v="urn:schemas-microsoft-com:vml" xmlns:wp14="http://schemas.microsoft.com/office/word/2010/wordprocessingDrawing" xmlns:wp="http://schemas.openxmlformats.org/drawingml/2006/wordprocessingDrawing" xmlns:w10="urn:schemas-microsoft-com:office:word" xmlns:w="http://schemas.openxmlformats.org/wordprocessingml/2006/main" xmlns:w14="http://schemas.microsoft.com/office/word/2010/wordml" xmlns:wpg="http://schemas.microsoft.com/office/word/2010/wordprocessingGroup" xmlns:wpi="http://schemas.microsoft.com/office/word/2010/wordprocessingInk" xmlns:wne="http://schemas.microsoft.com/office/word/2006/wordml" xmlns:wps="http://schemas.microsoft.com/office/word/2010/wordprocessingShape" mc:Ignorable="w14 wp14">
+<w:hdr xmlns:wpc="http://schemas.microsoft.com/office/word/2010/wordprocessingCanvas" xmlns:mc="http://schemas.openxmlformats.org/markup-compatibility/2006" xmlns:o="urn:schemas-microsoft-com:office:office" xmlns:r="http://schemas.openxmlformats.org/officeDocument/2006/relationships" xmlns:m="http://schemas.openxmlformats.org/officeDocument/2006/math" xmlns:v="urn:schemas-microsoft-com:vml" xmlns:wp14="http://schemas.microsoft.com/office/word/2010/wordprocessingDrawing" xmlns:wp="http://schemas.openxmlformats.org/drawingml/2006/wordprocessingDrawing" xmlns:w10="urn:schemas-microsoft-com:office:word" xmlns:w="http://schemas.openxmlformats.org/wordprocessingml/2006/main" xmlns:w14="http://schemas.microsoft.com/office/word/2010/wordml" xmlns:w15="http://schemas.microsoft.com/office/word/2012/wordml" xmlns:wpg="http://schemas.microsoft.com/office/word/2010/wordprocessingGroup" xmlns:wpi="http://schemas.microsoft.com/office/word/2010/wordprocessingInk" xmlns:wne="http://schemas.microsoft.com/office/word/2006/wordml" xmlns:wps="http://schemas.microsoft.com/office/word/2010/wordprocessingShape" mc:Ignorable="w14 w15 wp14">
   <w:sdt>
     <w:sdtPr>
       <w:id w:val="-305701066"/>
@@ -821,7 +831,7 @@
 </file>
 
 <file path=word/header3.xml><?xml version="1.0" encoding="utf-8"?>
-<w:hdr xmlns:wpc="http://schemas.microsoft.com/office/word/2010/wordprocessingCanvas" xmlns:mc="http://schemas.openxmlformats.org/markup-compatibility/2006" xmlns:o="urn:schemas-microsoft-com:office:office" xmlns:r="http://schemas.openxmlformats.org/officeDocument/2006/relationships" xmlns:m="http://schemas.openxmlformats.org/officeDocument/2006/math" xmlns:v="urn:schemas-microsoft-com:vml" xmlns:wp14="http://schemas.microsoft.com/office/word/2010/wordprocessingDrawing" xmlns:wp="http://schemas.openxmlformats.org/drawingml/2006/wordprocessingDrawing" xmlns:w10="urn:schemas-microsoft-com:office:word" xmlns:w="http://schemas.openxmlformats.org/wordprocessingml/2006/main" xmlns:w14="http://schemas.microsoft.com/office/word/2010/wordml" xmlns:wpg="http://schemas.microsoft.com/office/word/2010/wordprocessingGroup" xmlns:wpi="http://schemas.microsoft.com/office/word/2010/wordprocessingInk" xmlns:wne="http://schemas.microsoft.com/office/word/2006/wordml" xmlns:wps="http://schemas.microsoft.com/office/word/2010/wordprocessingShape" mc:Ignorable="w14 wp14">
+<w:hdr xmlns:wpc="http://schemas.microsoft.com/office/word/2010/wordprocessingCanvas" xmlns:mc="http://schemas.openxmlformats.org/markup-compatibility/2006" xmlns:o="urn:schemas-microsoft-com:office:office" xmlns:r="http://schemas.openxmlformats.org/officeDocument/2006/relationships" xmlns:m="http://schemas.openxmlformats.org/officeDocument/2006/math" xmlns:v="urn:schemas-microsoft-com:vml" xmlns:wp14="http://schemas.microsoft.com/office/word/2010/wordprocessingDrawing" xmlns:wp="http://schemas.openxmlformats.org/drawingml/2006/wordprocessingDrawing" xmlns:w10="urn:schemas-microsoft-com:office:word" xmlns:w="http://schemas.openxmlformats.org/wordprocessingml/2006/main" xmlns:w14="http://schemas.microsoft.com/office/word/2010/wordml" xmlns:w15="http://schemas.microsoft.com/office/word/2012/wordml" xmlns:wpg="http://schemas.microsoft.com/office/word/2010/wordprocessingGroup" xmlns:wpi="http://schemas.microsoft.com/office/word/2010/wordprocessingInk" xmlns:wne="http://schemas.microsoft.com/office/word/2006/wordml" xmlns:wps="http://schemas.microsoft.com/office/word/2010/wordprocessingShape" mc:Ignorable="w14 w15 wp14">
   <w:p>
     <w:pPr>
       <w:pStyle w:val="Header"/>
@@ -837,7 +847,7 @@
 </file>
 
 <file path=word/numbering.xml><?xml version="1.0" encoding="utf-8"?>
-<w:numbering xmlns:wpc="http://schemas.microsoft.com/office/word/2010/wordprocessingCanvas" xmlns:mc="http://schemas.openxmlformats.org/markup-compatibility/2006" xmlns:o="urn:schemas-microsoft-com:office:office" xmlns:r="http://schemas.openxmlformats.org/officeDocument/2006/relationships" xmlns:m="http://schemas.openxmlformats.org/officeDocument/2006/math" xmlns:v="urn:schemas-microsoft-com:vml" xmlns:wp14="http://schemas.microsoft.com/office/word/2010/wordprocessingDrawing" xmlns:wp="http://schemas.openxmlformats.org/drawingml/2006/wordprocessingDrawing" xmlns:w10="urn:schemas-microsoft-com:office:word" xmlns:w="http://schemas.openxmlformats.org/wordprocessingml/2006/main" xmlns:w14="http://schemas.microsoft.com/office/word/2010/wordml" xmlns:wpg="http://schemas.microsoft.com/office/word/2010/wordprocessingGroup" xmlns:wpi="http://schemas.microsoft.com/office/word/2010/wordprocessingInk" xmlns:wne="http://schemas.microsoft.com/office/word/2006/wordml" xmlns:wps="http://schemas.microsoft.com/office/word/2010/wordprocessingShape" mc:Ignorable="w14 wp14">
+<w:numbering xmlns:wpc="http://schemas.microsoft.com/office/word/2010/wordprocessingCanvas" xmlns:mc="http://schemas.openxmlformats.org/markup-compatibility/2006" xmlns:o="urn:schemas-microsoft-com:office:office" xmlns:r="http://schemas.openxmlformats.org/officeDocument/2006/relationships" xmlns:m="http://schemas.openxmlformats.org/officeDocument/2006/math" xmlns:v="urn:schemas-microsoft-com:vml" xmlns:wp14="http://schemas.microsoft.com/office/word/2010/wordprocessingDrawing" xmlns:wp="http://schemas.openxmlformats.org/drawingml/2006/wordprocessingDrawing" xmlns:w10="urn:schemas-microsoft-com:office:word" xmlns:w="http://schemas.openxmlformats.org/wordprocessingml/2006/main" xmlns:w14="http://schemas.microsoft.com/office/word/2010/wordml" xmlns:w15="http://schemas.microsoft.com/office/word/2012/wordml" xmlns:wpg="http://schemas.microsoft.com/office/word/2010/wordprocessingGroup" xmlns:wpi="http://schemas.microsoft.com/office/word/2010/wordprocessingInk" xmlns:wne="http://schemas.microsoft.com/office/word/2006/wordml" xmlns:wps="http://schemas.microsoft.com/office/word/2010/wordprocessingShape" mc:Ignorable="w14 w15 wp14">
   <w:abstractNum w:abstractNumId="0">
     <w:nsid w:val="03ED3F6A"/>
     <w:multiLevelType w:val="multilevel"/>
@@ -2479,7 +2489,7 @@
 </file>
 
 <file path=word/styles.xml><?xml version="1.0" encoding="utf-8"?>
-<w:styles xmlns:mc="http://schemas.openxmlformats.org/markup-compatibility/2006" xmlns:r="http://schemas.openxmlformats.org/officeDocument/2006/relationships" xmlns:w="http://schemas.openxmlformats.org/wordprocessingml/2006/main" xmlns:w14="http://schemas.microsoft.com/office/word/2010/wordml" mc:Ignorable="w14">
+<w:styles xmlns:mc="http://schemas.openxmlformats.org/markup-compatibility/2006" xmlns:r="http://schemas.openxmlformats.org/officeDocument/2006/relationships" xmlns:w="http://schemas.openxmlformats.org/wordprocessingml/2006/main" xmlns:w14="http://schemas.microsoft.com/office/word/2010/wordml" xmlns:w15="http://schemas.microsoft.com/office/word/2012/wordml" mc:Ignorable="w14 w15">
   <w:docDefaults>
     <w:rPrDefault>
       <w:rPr>
@@ -2489,557 +2499,378 @@
     </w:rPrDefault>
     <w:pPrDefault/>
   </w:docDefaults>
-  <w:latentStyles w:defLockedState="0" w:defUIPriority="99" w:defSemiHidden="1" w:defUnhideWhenUsed="1" w:defQFormat="0" w:count="267">
-    <w:lsdException w:name="Normal" w:semiHidden="0" w:uiPriority="0" w:unhideWhenUsed="0" w:qFormat="1"/>
-    <w:lsdException w:name="heading 1" w:semiHidden="0" w:uiPriority="0" w:unhideWhenUsed="0" w:qFormat="1"/>
-    <w:lsdException w:name="heading 2" w:uiPriority="9" w:qFormat="1"/>
-    <w:lsdException w:name="heading 3" w:uiPriority="9" w:qFormat="1"/>
-    <w:lsdException w:name="heading 4" w:uiPriority="9" w:qFormat="1"/>
-    <w:lsdException w:name="heading 5" w:uiPriority="9" w:qFormat="1"/>
-    <w:lsdException w:name="heading 6" w:uiPriority="9" w:qFormat="1"/>
-    <w:lsdException w:name="heading 7" w:uiPriority="9" w:qFormat="1"/>
-    <w:lsdException w:name="heading 8" w:uiPriority="9" w:qFormat="1"/>
-    <w:lsdException w:name="heading 9" w:uiPriority="9" w:qFormat="1"/>
-    <w:lsdException w:name="toc 1" w:uiPriority="39"/>
-    <w:lsdException w:name="toc 2" w:uiPriority="39"/>
-    <w:lsdException w:name="toc 3" w:uiPriority="39"/>
-    <w:lsdException w:name="toc 4" w:uiPriority="39"/>
-    <w:lsdException w:name="toc 5" w:uiPriority="39"/>
-    <w:lsdException w:name="toc 6" w:uiPriority="39"/>
-    <w:lsdException w:name="toc 7" w:uiPriority="39"/>
-    <w:lsdException w:name="toc 8" w:uiPriority="39"/>
-    <w:lsdException w:name="toc 9" w:uiPriority="39"/>
-    <w:lsdException w:name="caption" w:uiPriority="35" w:qFormat="1"/>
-    <w:lsdException w:name="Title" w:semiHidden="0" w:uiPriority="10" w:unhideWhenUsed="0" w:qFormat="1"/>
-    <w:lsdException w:name="Default Paragraph Font" w:uiPriority="1"/>
-    <w:lsdException w:name="Subtitle" w:semiHidden="0" w:uiPriority="11" w:unhideWhenUsed="0" w:qFormat="1"/>
-    <w:lsdException w:name="Body Text Indent 2" w:uiPriority="0"/>
-    <w:lsdException w:name="Strong" w:semiHidden="0" w:uiPriority="22" w:unhideWhenUsed="0" w:qFormat="1"/>
-    <w:lsdException w:name="Emphasis" w:semiHidden="0" w:uiPriority="20" w:unhideWhenUsed="0" w:qFormat="1"/>
-    <w:lsdException w:name="Table Grid" w:semiHidden="0" w:uiPriority="59" w:unhideWhenUsed="0"/>
-    <w:lsdException w:name="Placeholder Text" w:unhideWhenUsed="0"/>
-    <w:lsdException w:name="No Spacing" w:semiHidden="0" w:uiPriority="1" w:unhideWhenUsed="0" w:qFormat="1"/>
-    <w:lsdException w:name="Light Shading" w:semiHidden="0" w:uiPriority="60" w:unhideWhenUsed="0"/>
-    <w:lsdException w:name="Light List" w:semiHidden="0" w:uiPriority="61" w:unhideWhenUsed="0"/>
-    <w:lsdException w:name="Light Grid" w:semiHidden="0" w:uiPriority="62" w:unhideWhenUsed="0"/>
-    <w:lsdException w:name="Medium Shading 1" w:semiHidden="0" w:uiPriority="63" w:unhideWhenUsed="0"/>
-    <w:lsdException w:name="Medium Shading 2" w:semiHidden="0" w:uiPriority="64" w:unhideWhenUsed="0"/>
-    <w:lsdException w:name="Medium List 1" w:semiHidden="0" w:uiPriority="65" w:unhideWhenUsed="0"/>
-    <w:lsdException w:name="Medium List 2" w:semiHidden="0" w:uiPriority="66" w:unhideWhenUsed="0"/>
-    <w:lsdException w:name="Medium Grid 1" w:semiHidden="0" w:uiPriority="67" w:unhideWhenUsed="0"/>
-    <w:lsdException w:name="Medium Grid 2" w:semiHidden="0" w:uiPriority="68" w:unhideWhenUsed="0"/>
-    <w:lsdException w:name="Medium Grid 3" w:semiHidden="0" w:uiPriority="69" w:unhideWhenUsed="0"/>
-    <w:lsdException w:name="Dark List" w:semiHidden="0" w:uiPriority="70" w:unhideWhenUsed="0"/>
-    <w:lsdException w:name="Colorful Shading" w:semiHidden="0" w:uiPriority="71" w:unhideWhenUsed="0"/>
-    <w:lsdException w:name="Colorful List" w:semiHidden="0" w:uiPriority="72" w:unhideWhenUsed="0"/>
-    <w:lsdException w:name="Colorful Grid" w:semiHidden="0" w:uiPriority="73" w:unhideWhenUsed="0"/>
-    <w:lsdException w:name="Light Shading Accent 1" w:semiHidden="0" w:uiPriority="60" w:unhideWhenUsed="0"/>
-    <w:lsdException w:name="Light List Accent 1" w:semiHidden="0" w:uiPriority="61" w:unhideWhenUsed="0"/>
-    <w:lsdException w:name="Light Grid Accent 1" w:semiHidden="0" w:uiPriority="62" w:unhideWhenUsed="0"/>
-    <w:lsdException w:name="Medium Shading 1 Accent 1" w:semiHidden="0" w:uiPriority="63" w:unhideWhenUsed="0"/>
-    <w:lsdException w:name="Medium Shading 2 Accent 1" w:semiHidden="0" w:uiPriority="64" w:unhideWhenUsed="0"/>
-    <w:lsdException w:name="Medium List 1 Accent 1" w:semiHidden="0" w:uiPriority="65" w:unhideWhenUsed="0"/>
-    <w:lsdException w:name="Revision" w:unhideWhenUsed="0"/>
-    <w:lsdException w:name="List Paragraph" w:semiHidden="0" w:uiPriority="34" w:unhideWhenUsed="0" w:qFormat="1"/>
-    <w:lsdException w:name="Quote" w:semiHidden="0" w:uiPriority="29" w:unhideWhenUsed="0" w:qFormat="1"/>
-    <w:lsdException w:name="Intense Quote" w:semiHidden="0" w:uiPriority="30" w:unhideWhenUsed="0" w:qFormat="1"/>
-    <w:lsdException w:name="Medium List 2 Accent 1" w:semiHidden="0" w:uiPriority="66" w:unhideWhenUsed="0"/>
-    <w:lsdException w:name="Medium Grid 1 Accent 1" w:semiHidden="0" w:uiPriority="67" w:unhideWhenUsed="0"/>
-    <w:lsdException w:name="Medium Grid 2 Accent 1" w:semiHidden="0" w:uiPriority="68" w:unhideWhenUsed="0"/>
-    <w:lsdException w:name="Medium Grid 3 Accent 1" w:semiHidden="0" w:uiPriority="69" w:unhideWhenUsed="0"/>
-    <w:lsdException w:name="Dark List Accent 1" w:semiHidden="0" w:uiPriority="70" w:unhideWhenUsed="0"/>
-    <w:lsdException w:name="Colorful Shading Accent 1" w:semiHidden="0" w:uiPriority="71" w:unhideWhenUsed="0"/>
-    <w:lsdException w:name="Colorful List Accent 1" w:semiHidden="0" w:uiPriority="72" w:unhideWhenUsed="0"/>
-    <w:lsdException w:name="Colorful Grid Accent 1" w:semiHidden="0" w:uiPriority="73" w:unhideWhenUsed="0"/>
-    <w:lsdException w:name="Light Shading Accent 2" w:semiHidden="0" w:uiPriority="60" w:unhideWhenUsed="0"/>
-    <w:lsdException w:name="Light List Accent 2" w:semiHidden="0" w:uiPriority="61" w:unhideWhenUsed="0"/>
-    <w:lsdException w:name="Light Grid Accent 2" w:semiHidden="0" w:uiPriority="62" w:unhideWhenUsed="0"/>
-    <w:lsdException w:name="Medium Shading 1 Accent 2" w:semiHidden="0" w:uiPriority="63" w:unhideWhenUsed="0"/>
-    <w:lsdException w:name="Medium Shading 2 Accent 2" w:semiHidden="0" w:uiPriority="64" w:unhideWhenUsed="0"/>
-    <w:lsdException w:name="Medium List 1 Accent 2" w:semiHidden="0" w:uiPriority="65" w:unhideWhenUsed="0"/>
-    <w:lsdException w:name="Medium List 2 Accent 2" w:semiHidden="0" w:uiPriority="66" w:unhideWhenUsed="0"/>
-    <w:lsdException w:name="Medium Grid 1 Accent 2" w:semiHidden="0" w:uiPriority="67" w:unhideWhenUsed="0"/>
-    <w:lsdException w:name="Medium Grid 2 Accent 2" w:semiHidden="0" w:uiPriority="68" w:unhideWhenUsed="0"/>
-    <w:lsdException w:name="Medium Grid 3 Accent 2" w:semiHidden="0" w:uiPriority="69" w:unhideWhenUsed="0"/>
-    <w:lsdException w:name="Dark List Accent 2" w:semiHidden="0" w:uiPriority="70" w:unhideWhenUsed="0"/>
-    <w:lsdException w:name="Colorful Shading Accent 2" w:semiHidden="0" w:uiPriority="71" w:unhideWhenUsed="0"/>
-    <w:lsdException w:name="Colorful List Accent 2" w:semiHidden="0" w:uiPriority="72" w:unhideWhenUsed="0"/>
-    <w:lsdException w:name="Colorful Grid Accent 2" w:semiHidden="0" w:uiPriority="73" w:unhideWhenUsed="0"/>
-    <w:lsdException w:name="Light Shading Accent 3" w:semiHidden="0" w:uiPriority="60" w:unhideWhenUsed="0"/>
-    <w:lsdException w:name="Light List Accent 3" w:semiHidden="0" w:uiPriority="61" w:unhideWhenUsed="0"/>
-    <w:lsdException w:name="Light Grid Accent 3" w:semiHidden="0" w:uiPriority="62" w:unhideWhenUsed="0"/>
-    <w:lsdException w:name="Medium Shading 1 Accent 3" w:semiHidden="0" w:uiPriority="63" w:unhideWhenUsed="0"/>
-    <w:lsdException w:name="Medium Shading 2 Accent 3" w:semiHidden="0" w:uiPriority="64" w:unhideWhenUsed="0"/>
-    <w:lsdException w:name="Medium List 1 Accent 3" w:semiHidden="0" w:uiPriority="65" w:unhideWhenUsed="0"/>
-    <w:lsdException w:name="Medium List 2 Accent 3" w:semiHidden="0" w:uiPriority="66" w:unhideWhenUsed="0"/>
-    <w:lsdException w:name="Medium Grid 1 Accent 3" w:semiHidden="0" w:uiPriority="67" w:unhideWhenUsed="0"/>
-    <w:lsdException w:name="Medium Grid 2 Accent 3" w:semiHidden="0" w:uiPriority="68" w:unhideWhenUsed="0"/>
-    <w:lsdException w:name="Medium Grid 3 Accent 3" w:semiHidden="0" w:uiPriority="69" w:unhideWhenUsed="0"/>
-    <w:lsdException w:name="Dark List Accent 3" w:semiHidden="0" w:uiPriority="70" w:unhideWhenUsed="0"/>
-    <w:lsdException w:name="Colorful Shading Accent 3" w:semiHidden="0" w:uiPriority="71" w:unhideWhenUsed="0"/>
-    <w:lsdException w:name="Colorful List Accent 3" w:semiHidden="0" w:uiPriority="72" w:unhideWhenUsed="0"/>
-    <w:lsdException w:name="Colorful Grid Accent 3" w:semiHidden="0" w:uiPriority="73" w:unhideWhenUsed="0"/>
-    <w:lsdException w:name="Light Shading Accent 4" w:semiHidden="0" w:uiPriority="60" w:unhideWhenUsed="0"/>
-    <w:lsdException w:name="Light List Accent 4" w:semiHidden="0" w:uiPriority="61" w:unhideWhenUsed="0"/>
-    <w:lsdException w:name="Light Grid Accent 4" w:semiHidden="0" w:uiPriority="62" w:unhideWhenUsed="0"/>
-    <w:lsdException w:name="Medium Shading 1 Accent 4" w:semiHidden="0" w:uiPriority="63" w:unhideWhenUsed="0"/>
-    <w:lsdException w:name="Medium Shading 2 Accent 4" w:semiHidden="0" w:uiPriority="64" w:unhideWhenUsed="0"/>
-    <w:lsdException w:name="Medium List 1 Accent 4" w:semiHidden="0" w:uiPriority="65" w:unhideWhenUsed="0"/>
-    <w:lsdException w:name="Medium List 2 Accent 4" w:semiHidden="0" w:uiPriority="66" w:unhideWhenUsed="0"/>
-    <w:lsdException w:name="Medium Grid 1 Accent 4" w:semiHidden="0" w:uiPriority="67" w:unhideWhenUsed="0"/>
-    <w:lsdException w:name="Medium Grid 2 Accent 4" w:semiHidden="0" w:uiPriority="68" w:unhideWhenUsed="0"/>
-    <w:lsdException w:name="Medium Grid 3 Accent 4" w:semiHidden="0" w:uiPriority="69" w:unhideWhenUsed="0"/>
-    <w:lsdException w:name="Dark List Accent 4" w:semiHidden="0" w:uiPriority="70" w:unhideWhenUsed="0"/>
-    <w:lsdException w:name="Colorful Shading Accent 4" w:semiHidden="0" w:uiPriority="71" w:unhideWhenUsed="0"/>
-    <w:lsdException w:name="Colorful List Accent 4" w:semiHidden="0" w:uiPriority="72" w:unhideWhenUsed="0"/>
-    <w:lsdException w:name="Colorful Grid Accent 4" w:semiHidden="0" w:uiPriority="73" w:unhideWhenUsed="0"/>
-    <w:lsdException w:name="Light Shading Accent 5" w:semiHidden="0" w:uiPriority="60" w:unhideWhenUsed="0"/>
-    <w:lsdException w:name="Light List Accent 5" w:semiHidden="0" w:uiPriority="61" w:unhideWhenUsed="0"/>
-    <w:lsdException w:name="Light Grid Accent 5" w:semiHidden="0" w:uiPriority="62" w:unhideWhenUsed="0"/>
-    <w:lsdException w:name="Medium Shading 1 Accent 5" w:semiHidden="0" w:uiPriority="63" w:unhideWhenUsed="0"/>
-    <w:lsdException w:name="Medium Shading 2 Accent 5" w:semiHidden="0" w:uiPriority="64" w:unhideWhenUsed="0"/>
-    <w:lsdException w:name="Medium List 1 Accent 5" w:semiHidden="0" w:uiPriority="65" w:unhideWhenUsed="0"/>
-    <w:lsdException w:name="Medium List 2 Accent 5" w:semiHidden="0" w:uiPriority="66" w:unhideWhenUsed="0"/>
-    <w:lsdException w:name="Medium Grid 1 Accent 5" w:semiHidden="0" w:uiPriority="67" w:unhideWhenUsed="0"/>
-    <w:lsdException w:name="Medium Grid 2 Accent 5" w:semiHidden="0" w:uiPriority="68" w:unhideWhenUsed="0"/>
-    <w:lsdException w:name="Medium Grid 3 Accent 5" w:semiHidden="0" w:uiPriority="69" w:unhideWhenUsed="0"/>
-    <w:lsdException w:name="Dark List Accent 5" w:semiHidden="0" w:uiPriority="70" w:unhideWhenUsed="0"/>
-    <w:lsdException w:name="Colorful Shading Accent 5" w:semiHidden="0" w:uiPriority="71" w:unhideWhenUsed="0"/>
-    <w:lsdException w:name="Colorful List Accent 5" w:semiHidden="0" w:uiPriority="72" w:unhideWhenUsed="0"/>
-    <w:lsdException w:name="Colorful Grid Accent 5" w:semiHidden="0" w:uiPriority="73" w:unhideWhenUsed="0"/>
-    <w:lsdException w:name="Light Shading Accent 6" w:semiHidden="0" w:uiPriority="60" w:unhideWhenUsed="0"/>
-    <w:lsdException w:name="Light List Accent 6" w:semiHidden="0" w:uiPriority="61" w:unhideWhenUsed="0"/>
-    <w:lsdException w:name="Light Grid Accent 6" w:semiHidden="0" w:uiPriority="62" w:unhideWhenUsed="0"/>
-    <w:lsdException w:name="Medium Shading 1 Accent 6" w:semiHidden="0" w:uiPriority="63" w:unhideWhenUsed="0"/>
-    <w:lsdException w:name="Medium Shading 2 Accent 6" w:semiHidden="0" w:uiPriority="64" w:unhideWhenUsed="0"/>
-    <w:lsdException w:name="Medium List 1 Accent 6" w:semiHidden="0" w:uiPriority="65" w:unhideWhenUsed="0"/>
-    <w:lsdException w:name="Medium List 2 Accent 6" w:semiHidden="0" w:uiPriority="66" w:unhideWhenUsed="0"/>
-    <w:lsdException w:name="Medium Grid 1 Accent 6" w:semiHidden="0" w:uiPriority="67" w:unhideWhenUsed="0"/>
-    <w:lsdException w:name="Medium Grid 2 Accent 6" w:semiHidden="0" w:uiPriority="68" w:unhideWhenUsed="0"/>
-    <w:lsdException w:name="Medium Grid 3 Accent 6" w:semiHidden="0" w:uiPriority="69" w:unhideWhenUsed="0"/>
-    <w:lsdException w:name="Dark List Accent 6" w:semiHidden="0" w:uiPriority="70" w:unhideWhenUsed="0"/>
-    <w:lsdException w:name="Colorful Shading Accent 6" w:semiHidden="0" w:uiPriority="71" w:unhideWhenUsed="0"/>
-    <w:lsdException w:name="Colorful List Accent 6" w:semiHidden="0" w:uiPriority="72" w:unhideWhenUsed="0"/>
-    <w:lsdException w:name="Colorful Grid Accent 6" w:semiHidden="0" w:uiPriority="73" w:unhideWhenUsed="0"/>
-    <w:lsdException w:name="Subtle Emphasis" w:semiHidden="0" w:uiPriority="19" w:unhideWhenUsed="0" w:qFormat="1"/>
-    <w:lsdException w:name="Intense Emphasis" w:semiHidden="0" w:uiPriority="21" w:unhideWhenUsed="0" w:qFormat="1"/>
-    <w:lsdException w:name="Subtle Reference" w:semiHidden="0" w:uiPriority="31" w:unhideWhenUsed="0" w:qFormat="1"/>
-    <w:lsdException w:name="Intense Reference" w:semiHidden="0" w:uiPriority="32" w:unhideWhenUsed="0" w:qFormat="1"/>
-    <w:lsdException w:name="Book Title" w:semiHidden="0" w:uiPriority="33" w:unhideWhenUsed="0" w:qFormat="1"/>
-    <w:lsdException w:name="Bibliography" w:uiPriority="37"/>
-    <w:lsdException w:name="TOC Heading" w:uiPriority="39" w:qFormat="1"/>
-  </w:latentStyles>
-  <w:style w:type="paragraph" w:default="1" w:styleId="Normal">
-    <w:name w:val="Normal"/>
-    <w:qFormat/>
-    <w:rsid w:val="001D5687"/>
-    <w:pPr>
-      <w:spacing w:after="200" w:line="276" w:lineRule="auto"/>
-    </w:pPr>
-    <w:rPr>
-      <w:sz w:val="22"/>
-      <w:szCs w:val="28"/>
-    </w:rPr>
-  </w:style>
-  <w:style w:type="paragraph" w:styleId="Heading1">
-    <w:name w:val="heading 1"/>
-    <w:basedOn w:val="Normal"/>
-    <w:next w:val="Normal"/>
-    <w:link w:val="Heading1Char"/>
-    <w:qFormat/>
-    <w:rsid w:val="005A5A2B"/>
-    <w:pPr>
-      <w:keepNext/>
-      <w:tabs>
-        <w:tab w:val="left" w:pos="907"/>
-        <w:tab w:val="left" w:pos="1166"/>
-        <w:tab w:val="left" w:pos="1440"/>
-        <w:tab w:val="left" w:pos="1570"/>
-        <w:tab w:val="left" w:pos="1987"/>
-      </w:tabs>
-      <w:spacing w:after="0" w:line="240" w:lineRule="auto"/>
-      <w:outlineLvl w:val="0"/>
-    </w:pPr>
-    <w:rPr>
-      <w:rFonts w:ascii="Angsana New" w:eastAsia="Cordia New" w:hAnsi="Angsana New" w:cs="Angsana New"/>
-      <w:sz w:val="32"/>
-      <w:szCs w:val="32"/>
-    </w:rPr>
-  </w:style>
-  <w:style w:type="character" w:default="1" w:styleId="DefaultParagraphFont">
-    <w:name w:val="Default Paragraph Font"/>
-    <w:uiPriority w:val="1"/>
-    <w:semiHidden/>
-    <w:unhideWhenUsed/>
-  </w:style>
-  <w:style w:type="table" w:default="1" w:styleId="TableNormal">
-    <w:name w:val="Normal Table"/>
-    <w:uiPriority w:val="99"/>
-    <w:semiHidden/>
-    <w:unhideWhenUsed/>
-    <w:tblPr>
-      <w:tblInd w:w="0" w:type="dxa"/>
-      <w:tblCellMar>
-        <w:top w:w="0" w:type="dxa"/>
-        <w:left w:w="108" w:type="dxa"/>
-        <w:bottom w:w="0" w:type="dxa"/>
-        <w:right w:w="108" w:type="dxa"/>
-      </w:tblCellMar>
-    </w:tblPr>
-  </w:style>
-  <w:style w:type="numbering" w:default="1" w:styleId="NoList">
-    <w:name w:val="No List"/>
-    <w:uiPriority w:val="99"/>
-    <w:semiHidden/>
-    <w:unhideWhenUsed/>
-  </w:style>
-  <w:style w:type="character" w:customStyle="1" w:styleId="1">
-    <w:name w:val="แบบอักษรของย่อหน้าเริ่มต้น1"/>
-    <w:uiPriority w:val="1"/>
-    <w:unhideWhenUsed/>
-  </w:style>
-  <w:style w:type="paragraph" w:styleId="Header">
-    <w:name w:val="header"/>
-    <w:basedOn w:val="Normal"/>
-    <w:link w:val="HeaderChar"/>
-    <w:uiPriority w:val="99"/>
-    <w:unhideWhenUsed/>
-    <w:rsid w:val="002C27AA"/>
-    <w:pPr>
-      <w:tabs>
-        <w:tab w:val="center" w:pos="4513"/>
-        <w:tab w:val="right" w:pos="9026"/>
-      </w:tabs>
-    </w:pPr>
-  </w:style>
-  <w:style w:type="character" w:customStyle="1" w:styleId="HeaderChar">
-    <w:name w:val="Header Char"/>
-    <w:link w:val="Header"/>
-    <w:uiPriority w:val="99"/>
-    <w:rsid w:val="002C27AA"/>
-    <w:rPr>
-      <w:sz w:val="22"/>
-      <w:szCs w:val="28"/>
-    </w:rPr>
-  </w:style>
-  <w:style w:type="paragraph" w:styleId="Footer">
-    <w:name w:val="footer"/>
-    <w:basedOn w:val="Normal"/>
-    <w:link w:val="FooterChar"/>
-    <w:uiPriority w:val="99"/>
-    <w:unhideWhenUsed/>
-    <w:rsid w:val="002C27AA"/>
-    <w:pPr>
-      <w:tabs>
-        <w:tab w:val="center" w:pos="4513"/>
-        <w:tab w:val="right" w:pos="9026"/>
-      </w:tabs>
-    </w:pPr>
-  </w:style>
-  <w:style w:type="character" w:customStyle="1" w:styleId="FooterChar">
-    <w:name w:val="Footer Char"/>
-    <w:link w:val="Footer"/>
-    <w:uiPriority w:val="99"/>
-    <w:rsid w:val="002C27AA"/>
-    <w:rPr>
-      <w:sz w:val="22"/>
-      <w:szCs w:val="28"/>
-    </w:rPr>
-  </w:style>
-  <w:style w:type="paragraph" w:styleId="BalloonText">
-    <w:name w:val="Balloon Text"/>
-    <w:basedOn w:val="Normal"/>
-    <w:link w:val="BalloonTextChar"/>
-    <w:uiPriority w:val="99"/>
-    <w:semiHidden/>
-    <w:unhideWhenUsed/>
-    <w:rsid w:val="00BA1866"/>
-    <w:pPr>
-      <w:spacing w:after="0" w:line="240" w:lineRule="auto"/>
-    </w:pPr>
-    <w:rPr>
-      <w:rFonts w:ascii="Tahoma" w:hAnsi="Tahoma" w:cs="Angsana New"/>
-      <w:sz w:val="16"/>
-      <w:szCs w:val="20"/>
-    </w:rPr>
-  </w:style>
-  <w:style w:type="character" w:customStyle="1" w:styleId="BalloonTextChar">
-    <w:name w:val="Balloon Text Char"/>
-    <w:link w:val="BalloonText"/>
-    <w:uiPriority w:val="99"/>
-    <w:semiHidden/>
-    <w:rsid w:val="00BA1866"/>
-    <w:rPr>
-      <w:rFonts w:ascii="Tahoma" w:hAnsi="Tahoma" w:cs="Angsana New"/>
-      <w:sz w:val="16"/>
-    </w:rPr>
-  </w:style>
-  <w:style w:type="character" w:customStyle="1" w:styleId="Heading1Char">
-    <w:name w:val="Heading 1 Char"/>
-    <w:link w:val="Heading1"/>
-    <w:rsid w:val="005A5A2B"/>
-    <w:rPr>
-      <w:rFonts w:ascii="Angsana New" w:eastAsia="Cordia New" w:hAnsi="Angsana New" w:cs="Angsana New"/>
-      <w:sz w:val="32"/>
-      <w:szCs w:val="32"/>
-    </w:rPr>
-  </w:style>
-  <w:style w:type="paragraph" w:styleId="ListParagraph">
-    <w:name w:val="List Paragraph"/>
-    <w:basedOn w:val="Normal"/>
-    <w:uiPriority w:val="34"/>
-    <w:qFormat/>
-    <w:rsid w:val="00AB7EA4"/>
-    <w:pPr>
-      <w:ind w:left="720"/>
-      <w:contextualSpacing/>
-    </w:pPr>
-  </w:style>
-  <w:style w:type="paragraph" w:styleId="NoSpacing">
-    <w:name w:val="No Spacing"/>
-    <w:uiPriority w:val="1"/>
-    <w:qFormat/>
-    <w:rsid w:val="00AB7EA4"/>
-    <w:rPr>
-      <w:sz w:val="22"/>
-      <w:szCs w:val="28"/>
-    </w:rPr>
-  </w:style>
-  <w:style w:type="table" w:styleId="TableGrid">
-    <w:name w:val="Table Grid"/>
-    <w:basedOn w:val="TableNormal"/>
-    <w:uiPriority w:val="59"/>
-    <w:rsid w:val="00313080"/>
-    <w:tblPr>
-      <w:tblInd w:w="0" w:type="dxa"/>
-      <w:tblBorders>
-        <w:top w:val="single" w:sz="4" w:space="0" w:color="auto"/>
-        <w:left w:val="single" w:sz="4" w:space="0" w:color="auto"/>
-        <w:bottom w:val="single" w:sz="4" w:space="0" w:color="auto"/>
-        <w:right w:val="single" w:sz="4" w:space="0" w:color="auto"/>
-        <w:insideH w:val="single" w:sz="4" w:space="0" w:color="auto"/>
-        <w:insideV w:val="single" w:sz="4" w:space="0" w:color="auto"/>
-      </w:tblBorders>
-      <w:tblCellMar>
-        <w:top w:w="0" w:type="dxa"/>
-        <w:left w:w="108" w:type="dxa"/>
-        <w:bottom w:w="0" w:type="dxa"/>
-        <w:right w:w="108" w:type="dxa"/>
-      </w:tblCellMar>
-    </w:tblPr>
-  </w:style>
-  <w:style w:type="character" w:customStyle="1" w:styleId="10">
-    <w:name w:val="การเชื่อมโยงหลายมิติ1"/>
-    <w:uiPriority w:val="99"/>
-    <w:unhideWhenUsed/>
-    <w:rsid w:val="00512F08"/>
-    <w:rPr>
-      <w:color w:val="0000FF"/>
-      <w:u w:val="single"/>
-    </w:rPr>
-  </w:style>
-  <w:style w:type="paragraph" w:customStyle="1" w:styleId="Default">
-    <w:name w:val="Default"/>
-    <w:rsid w:val="00512F08"/>
-    <w:pPr>
-      <w:autoSpaceDE w:val="0"/>
-      <w:autoSpaceDN w:val="0"/>
-      <w:adjustRightInd w:val="0"/>
-    </w:pPr>
-    <w:rPr>
-      <w:rFonts w:ascii="Angsana New" w:hAnsi="Angsana New" w:cs="Angsana New"/>
-      <w:color w:val="000000"/>
-      <w:sz w:val="24"/>
-      <w:szCs w:val="24"/>
-    </w:rPr>
-  </w:style>
-  <w:style w:type="character" w:customStyle="1" w:styleId="hps">
-    <w:name w:val="hps"/>
-    <w:rsid w:val="00EA7B72"/>
-  </w:style>
-  <w:style w:type="paragraph" w:styleId="BodyTextIndent2">
-    <w:name w:val="Body Text Indent 2"/>
-    <w:basedOn w:val="Normal"/>
-    <w:link w:val="BodyTextIndent2Char"/>
-    <w:rsid w:val="00F13DDB"/>
-    <w:pPr>
-      <w:autoSpaceDE w:val="0"/>
-      <w:autoSpaceDN w:val="0"/>
-      <w:adjustRightInd w:val="0"/>
-      <w:spacing w:after="0" w:line="360" w:lineRule="auto"/>
-      <w:ind w:firstLine="720"/>
-      <w:jc w:val="both"/>
-    </w:pPr>
-    <w:rPr>
-      <w:rFonts w:ascii="Times New Roman" w:eastAsia="Times New Roman" w:hAnsi="Times New Roman" w:cs="Angsana New"/>
-      <w:sz w:val="24"/>
-      <w:szCs w:val="24"/>
-    </w:rPr>
-  </w:style>
-  <w:style w:type="character" w:customStyle="1" w:styleId="BodyTextIndent2Char">
-    <w:name w:val="Body Text Indent 2 Char"/>
-    <w:basedOn w:val="DefaultParagraphFont"/>
-    <w:link w:val="BodyTextIndent2"/>
-    <w:rsid w:val="00F13DDB"/>
-    <w:rPr>
-      <w:rFonts w:ascii="Times New Roman" w:eastAsia="Times New Roman" w:hAnsi="Times New Roman" w:cs="Angsana New"/>
-      <w:sz w:val="24"/>
-      <w:szCs w:val="24"/>
-    </w:rPr>
-  </w:style>
-</w:styles>
-</file>
-
-<file path=word/stylesWithEffects.xml><?xml version="1.0" encoding="utf-8"?>
-<w:styles xmlns:wpc="http://schemas.microsoft.com/office/word/2010/wordprocessingCanvas" xmlns:mc="http://schemas.openxmlformats.org/markup-compatibility/2006" xmlns:o="urn:schemas-microsoft-com:office:office" xmlns:r="http://schemas.openxmlformats.org/officeDocument/2006/relationships" xmlns:m="http://schemas.openxmlformats.org/officeDocument/2006/math" xmlns:v="urn:schemas-microsoft-com:vml" xmlns:wp14="http://schemas.microsoft.com/office/word/2010/wordprocessingDrawing" xmlns:wp="http://schemas.openxmlformats.org/drawingml/2006/wordprocessingDrawing" xmlns:w10="urn:schemas-microsoft-com:office:word" xmlns:w="http://schemas.openxmlformats.org/wordprocessingml/2006/main" xmlns:w14="http://schemas.microsoft.com/office/word/2010/wordml" xmlns:wpg="http://schemas.microsoft.com/office/word/2010/wordprocessingGroup" xmlns:wpi="http://schemas.microsoft.com/office/word/2010/wordprocessingInk" xmlns:wne="http://schemas.microsoft.com/office/word/2006/wordml" xmlns:wps="http://schemas.microsoft.com/office/word/2010/wordprocessingShape" mc:Ignorable="w14 wp14">
-  <w:docDefaults>
-    <w:rPrDefault>
-      <w:rPr>
-        <w:rFonts w:ascii="Calibri" w:eastAsia="Calibri" w:hAnsi="Calibri" w:cs="Cordia New"/>
-        <w:lang w:val="en-US" w:eastAsia="en-US" w:bidi="th-TH"/>
-      </w:rPr>
-    </w:rPrDefault>
-    <w:pPrDefault/>
-  </w:docDefaults>
-  <w:latentStyles w:defLockedState="0" w:defUIPriority="99" w:defSemiHidden="1" w:defUnhideWhenUsed="1" w:defQFormat="0" w:count="267">
-    <w:lsdException w:name="Normal" w:semiHidden="0" w:uiPriority="0" w:unhideWhenUsed="0" w:qFormat="1"/>
-    <w:lsdException w:name="heading 1" w:semiHidden="0" w:uiPriority="0" w:unhideWhenUsed="0" w:qFormat="1"/>
-    <w:lsdException w:name="heading 2" w:uiPriority="9" w:qFormat="1"/>
-    <w:lsdException w:name="heading 3" w:uiPriority="9" w:qFormat="1"/>
-    <w:lsdException w:name="heading 4" w:uiPriority="9" w:qFormat="1"/>
-    <w:lsdException w:name="heading 5" w:uiPriority="9" w:qFormat="1"/>
-    <w:lsdException w:name="heading 6" w:uiPriority="9" w:qFormat="1"/>
-    <w:lsdException w:name="heading 7" w:uiPriority="9" w:qFormat="1"/>
-    <w:lsdException w:name="heading 8" w:uiPriority="9" w:qFormat="1"/>
-    <w:lsdException w:name="heading 9" w:uiPriority="9" w:qFormat="1"/>
-    <w:lsdException w:name="toc 1" w:uiPriority="39"/>
-    <w:lsdException w:name="toc 2" w:uiPriority="39"/>
-    <w:lsdException w:name="toc 3" w:uiPriority="39"/>
-    <w:lsdException w:name="toc 4" w:uiPriority="39"/>
-    <w:lsdException w:name="toc 5" w:uiPriority="39"/>
-    <w:lsdException w:name="toc 6" w:uiPriority="39"/>
-    <w:lsdException w:name="toc 7" w:uiPriority="39"/>
-    <w:lsdException w:name="toc 8" w:uiPriority="39"/>
-    <w:lsdException w:name="toc 9" w:uiPriority="39"/>
-    <w:lsdException w:name="caption" w:uiPriority="35" w:qFormat="1"/>
-    <w:lsdException w:name="Title" w:semiHidden="0" w:uiPriority="10" w:unhideWhenUsed="0" w:qFormat="1"/>
-    <w:lsdException w:name="Default Paragraph Font" w:uiPriority="1"/>
-    <w:lsdException w:name="Subtitle" w:semiHidden="0" w:uiPriority="11" w:unhideWhenUsed="0" w:qFormat="1"/>
-    <w:lsdException w:name="Body Text Indent 2" w:uiPriority="0"/>
-    <w:lsdException w:name="Strong" w:semiHidden="0" w:uiPriority="22" w:unhideWhenUsed="0" w:qFormat="1"/>
-    <w:lsdException w:name="Emphasis" w:semiHidden="0" w:uiPriority="20" w:unhideWhenUsed="0" w:qFormat="1"/>
-    <w:lsdException w:name="Table Grid" w:semiHidden="0" w:uiPriority="59" w:unhideWhenUsed="0"/>
-    <w:lsdException w:name="Placeholder Text" w:unhideWhenUsed="0"/>
-    <w:lsdException w:name="No Spacing" w:semiHidden="0" w:uiPriority="1" w:unhideWhenUsed="0" w:qFormat="1"/>
-    <w:lsdException w:name="Light Shading" w:semiHidden="0" w:uiPriority="60" w:unhideWhenUsed="0"/>
-    <w:lsdException w:name="Light List" w:semiHidden="0" w:uiPriority="61" w:unhideWhenUsed="0"/>
-    <w:lsdException w:name="Light Grid" w:semiHidden="0" w:uiPriority="62" w:unhideWhenUsed="0"/>
-    <w:lsdException w:name="Medium Shading 1" w:semiHidden="0" w:uiPriority="63" w:unhideWhenUsed="0"/>
-    <w:lsdException w:name="Medium Shading 2" w:semiHidden="0" w:uiPriority="64" w:unhideWhenUsed="0"/>
-    <w:lsdException w:name="Medium List 1" w:semiHidden="0" w:uiPriority="65" w:unhideWhenUsed="0"/>
-    <w:lsdException w:name="Medium List 2" w:semiHidden="0" w:uiPriority="66" w:unhideWhenUsed="0"/>
-    <w:lsdException w:name="Medium Grid 1" w:semiHidden="0" w:uiPriority="67" w:unhideWhenUsed="0"/>
-    <w:lsdException w:name="Medium Grid 2" w:semiHidden="0" w:uiPriority="68" w:unhideWhenUsed="0"/>
-    <w:lsdException w:name="Medium Grid 3" w:semiHidden="0" w:uiPriority="69" w:unhideWhenUsed="0"/>
-    <w:lsdException w:name="Dark List" w:semiHidden="0" w:uiPriority="70" w:unhideWhenUsed="0"/>
-    <w:lsdException w:name="Colorful Shading" w:semiHidden="0" w:uiPriority="71" w:unhideWhenUsed="0"/>
-    <w:lsdException w:name="Colorful List" w:semiHidden="0" w:uiPriority="72" w:unhideWhenUsed="0"/>
-    <w:lsdException w:name="Colorful Grid" w:semiHidden="0" w:uiPriority="73" w:unhideWhenUsed="0"/>
-    <w:lsdException w:name="Light Shading Accent 1" w:semiHidden="0" w:uiPriority="60" w:unhideWhenUsed="0"/>
-    <w:lsdException w:name="Light List Accent 1" w:semiHidden="0" w:uiPriority="61" w:unhideWhenUsed="0"/>
-    <w:lsdException w:name="Light Grid Accent 1" w:semiHidden="0" w:uiPriority="62" w:unhideWhenUsed="0"/>
-    <w:lsdException w:name="Medium Shading 1 Accent 1" w:semiHidden="0" w:uiPriority="63" w:unhideWhenUsed="0"/>
-    <w:lsdException w:name="Medium Shading 2 Accent 1" w:semiHidden="0" w:uiPriority="64" w:unhideWhenUsed="0"/>
-    <w:lsdException w:name="Medium List 1 Accent 1" w:semiHidden="0" w:uiPriority="65" w:unhideWhenUsed="0"/>
-    <w:lsdException w:name="Revision" w:unhideWhenUsed="0"/>
-    <w:lsdException w:name="List Paragraph" w:semiHidden="0" w:uiPriority="34" w:unhideWhenUsed="0" w:qFormat="1"/>
-    <w:lsdException w:name="Quote" w:semiHidden="0" w:uiPriority="29" w:unhideWhenUsed="0" w:qFormat="1"/>
-    <w:lsdException w:name="Intense Quote" w:semiHidden="0" w:uiPriority="30" w:unhideWhenUsed="0" w:qFormat="1"/>
-    <w:lsdException w:name="Medium List 2 Accent 1" w:semiHidden="0" w:uiPriority="66" w:unhideWhenUsed="0"/>
-    <w:lsdException w:name="Medium Grid 1 Accent 1" w:semiHidden="0" w:uiPriority="67" w:unhideWhenUsed="0"/>
-    <w:lsdException w:name="Medium Grid 2 Accent 1" w:semiHidden="0" w:uiPriority="68" w:unhideWhenUsed="0"/>
-    <w:lsdException w:name="Medium Grid 3 Accent 1" w:semiHidden="0" w:uiPriority="69" w:unhideWhenUsed="0"/>
-    <w:lsdException w:name="Dark List Accent 1" w:semiHidden="0" w:uiPriority="70" w:unhideWhenUsed="0"/>
-    <w:lsdException w:name="Colorful Shading Accent 1" w:semiHidden="0" w:uiPriority="71" w:unhideWhenUsed="0"/>
-    <w:lsdException w:name="Colorful List Accent 1" w:semiHidden="0" w:uiPriority="72" w:unhideWhenUsed="0"/>
-    <w:lsdException w:name="Colorful Grid Accent 1" w:semiHidden="0" w:uiPriority="73" w:unhideWhenUsed="0"/>
-    <w:lsdException w:name="Light Shading Accent 2" w:semiHidden="0" w:uiPriority="60" w:unhideWhenUsed="0"/>
-    <w:lsdException w:name="Light List Accent 2" w:semiHidden="0" w:uiPriority="61" w:unhideWhenUsed="0"/>
-    <w:lsdException w:name="Light Grid Accent 2" w:semiHidden="0" w:uiPriority="62" w:unhideWhenUsed="0"/>
-    <w:lsdException w:name="Medium Shading 1 Accent 2" w:semiHidden="0" w:uiPriority="63" w:unhideWhenUsed="0"/>
-    <w:lsdException w:name="Medium Shading 2 Accent 2" w:semiHidden="0" w:uiPriority="64" w:unhideWhenUsed="0"/>
-    <w:lsdException w:name="Medium List 1 Accent 2" w:semiHidden="0" w:uiPriority="65" w:unhideWhenUsed="0"/>
-    <w:lsdException w:name="Medium List 2 Accent 2" w:semiHidden="0" w:uiPriority="66" w:unhideWhenUsed="0"/>
-    <w:lsdException w:name="Medium Grid 1 Accent 2" w:semiHidden="0" w:uiPriority="67" w:unhideWhenUsed="0"/>
-    <w:lsdException w:name="Medium Grid 2 Accent 2" w:semiHidden="0" w:uiPriority="68" w:unhideWhenUsed="0"/>
-    <w:lsdException w:name="Medium Grid 3 Accent 2" w:semiHidden="0" w:uiPriority="69" w:unhideWhenUsed="0"/>
-    <w:lsdException w:name="Dark List Accent 2" w:semiHidden="0" w:uiPriority="70" w:unhideWhenUsed="0"/>
-    <w:lsdException w:name="Colorful Shading Accent 2" w:semiHidden="0" w:uiPriority="71" w:unhideWhenUsed="0"/>
-    <w:lsdException w:name="Colorful List Accent 2" w:semiHidden="0" w:uiPriority="72" w:unhideWhenUsed="0"/>
-    <w:lsdException w:name="Colorful Grid Accent 2" w:semiHidden="0" w:uiPriority="73" w:unhideWhenUsed="0"/>
-    <w:lsdException w:name="Light Shading Accent 3" w:semiHidden="0" w:uiPriority="60" w:unhideWhenUsed="0"/>
-    <w:lsdException w:name="Light List Accent 3" w:semiHidden="0" w:uiPriority="61" w:unhideWhenUsed="0"/>
-    <w:lsdException w:name="Light Grid Accent 3" w:semiHidden="0" w:uiPriority="62" w:unhideWhenUsed="0"/>
-    <w:lsdException w:name="Medium Shading 1 Accent 3" w:semiHidden="0" w:uiPriority="63" w:unhideWhenUsed="0"/>
-    <w:lsdException w:name="Medium Shading 2 Accent 3" w:semiHidden="0" w:uiPriority="64" w:unhideWhenUsed="0"/>
-    <w:lsdException w:name="Medium List 1 Accent 3" w:semiHidden="0" w:uiPriority="65" w:unhideWhenUsed="0"/>
-    <w:lsdException w:name="Medium List 2 Accent 3" w:semiHidden="0" w:uiPriority="66" w:unhideWhenUsed="0"/>
-    <w:lsdException w:name="Medium Grid 1 Accent 3" w:semiHidden="0" w:uiPriority="67" w:unhideWhenUsed="0"/>
-    <w:lsdException w:name="Medium Grid 2 Accent 3" w:semiHidden="0" w:uiPriority="68" w:unhideWhenUsed="0"/>
-    <w:lsdException w:name="Medium Grid 3 Accent 3" w:semiHidden="0" w:uiPriority="69" w:unhideWhenUsed="0"/>
-    <w:lsdException w:name="Dark List Accent 3" w:semiHidden="0" w:uiPriority="70" w:unhideWhenUsed="0"/>
-    <w:lsdException w:name="Colorful Shading Accent 3" w:semiHidden="0" w:uiPriority="71" w:unhideWhenUsed="0"/>
-    <w:lsdException w:name="Colorful List Accent 3" w:semiHidden="0" w:uiPriority="72" w:unhideWhenUsed="0"/>
-    <w:lsdException w:name="Colorful Grid Accent 3" w:semiHidden="0" w:uiPriority="73" w:unhideWhenUsed="0"/>
-    <w:lsdException w:name="Light Shading Accent 4" w:semiHidden="0" w:uiPriority="60" w:unhideWhenUsed="0"/>
-    <w:lsdException w:name="Light List Accent 4" w:semiHidden="0" w:uiPriority="61" w:unhideWhenUsed="0"/>
-    <w:lsdException w:name="Light Grid Accent 4" w:semiHidden="0" w:uiPriority="62" w:unhideWhenUsed="0"/>
-    <w:lsdException w:name="Medium Shading 1 Accent 4" w:semiHidden="0" w:uiPriority="63" w:unhideWhenUsed="0"/>
-    <w:lsdException w:name="Medium Shading 2 Accent 4" w:semiHidden="0" w:uiPriority="64" w:unhideWhenUsed="0"/>
-    <w:lsdException w:name="Medium List 1 Accent 4" w:semiHidden="0" w:uiPriority="65" w:unhideWhenUsed="0"/>
-    <w:lsdException w:name="Medium List 2 Accent 4" w:semiHidden="0" w:uiPriority="66" w:unhideWhenUsed="0"/>
-    <w:lsdException w:name="Medium Grid 1 Accent 4" w:semiHidden="0" w:uiPriority="67" w:unhideWhenUsed="0"/>
-    <w:lsdException w:name="Medium Grid 2 Accent 4" w:semiHidden="0" w:uiPriority="68" w:unhideWhenUsed="0"/>
-    <w:lsdException w:name="Medium Grid 3 Accent 4" w:semiHidden="0" w:uiPriority="69" w:unhideWhenUsed="0"/>
-    <w:lsdException w:name="Dark List Accent 4" w:semiHidden="0" w:uiPriority="70" w:unhideWhenUsed="0"/>
-    <w:lsdException w:name="Colorful Shading Accent 4" w:semiHidden="0" w:uiPriority="71" w:unhideWhenUsed="0"/>
-    <w:lsdException w:name="Colorful List Accent 4" w:semiHidden="0" w:uiPriority="72" w:unhideWhenUsed="0"/>
-    <w:lsdException w:name="Colorful Grid Accent 4" w:semiHidden="0" w:uiPriority="73" w:unhideWhenUsed="0"/>
-    <w:lsdException w:name="Light Shading Accent 5" w:semiHidden="0" w:uiPriority="60" w:unhideWhenUsed="0"/>
-    <w:lsdException w:name="Light List Accent 5" w:semiHidden="0" w:uiPriority="61" w:unhideWhenUsed="0"/>
-    <w:lsdException w:name="Light Grid Accent 5" w:semiHidden="0" w:uiPriority="62" w:unhideWhenUsed="0"/>
-    <w:lsdException w:name="Medium Shading 1 Accent 5" w:semiHidden="0" w:uiPriority="63" w:unhideWhenUsed="0"/>
-    <w:lsdException w:name="Medium Shading 2 Accent 5" w:semiHidden="0" w:uiPriority="64" w:unhideWhenUsed="0"/>
-    <w:lsdException w:name="Medium List 1 Accent 5" w:semiHidden="0" w:uiPriority="65" w:unhideWhenUsed="0"/>
-    <w:lsdException w:name="Medium List 2 Accent 5" w:semiHidden="0" w:uiPriority="66" w:unhideWhenUsed="0"/>
-    <w:lsdException w:name="Medium Grid 1 Accent 5" w:semiHidden="0" w:uiPriority="67" w:unhideWhenUsed="0"/>
-    <w:lsdException w:name="Medium Grid 2 Accent 5" w:semiHidden="0" w:uiPriority="68" w:unhideWhenUsed="0"/>
-    <w:lsdException w:name="Medium Grid 3 Accent 5" w:semiHidden="0" w:uiPriority="69" w:unhideWhenUsed="0"/>
-    <w:lsdException w:name="Dark List Accent 5" w:semiHidden="0" w:uiPriority="70" w:unhideWhenUsed="0"/>
-    <w:lsdException w:name="Colorful Shading Accent 5" w:semiHidden="0" w:uiPriority="71" w:unhideWhenUsed="0"/>
-    <w:lsdException w:name="Colorful List Accent 5" w:semiHidden="0" w:uiPriority="72" w:unhideWhenUsed="0"/>
-    <w:lsdException w:name="Colorful Grid Accent 5" w:semiHidden="0" w:uiPriority="73" w:unhideWhenUsed="0"/>
-    <w:lsdException w:name="Light Shading Accent 6" w:semiHidden="0" w:uiPriority="60" w:unhideWhenUsed="0"/>
-    <w:lsdException w:name="Light List Accent 6" w:semiHidden="0" w:uiPriority="61" w:unhideWhenUsed="0"/>
-    <w:lsdException w:name="Light Grid Accent 6" w:semiHidden="0" w:uiPriority="62" w:unhideWhenUsed="0"/>
-    <w:lsdException w:name="Medium Shading 1 Accent 6" w:semiHidden="0" w:uiPriority="63" w:unhideWhenUsed="0"/>
-    <w:lsdException w:name="Medium Shading 2 Accent 6" w:semiHidden="0" w:uiPriority="64" w:unhideWhenUsed="0"/>
-    <w:lsdException w:name="Medium List 1 Accent 6" w:semiHidden="0" w:uiPriority="65" w:unhideWhenUsed="0"/>
-    <w:lsdException w:name="Medium List 2 Accent 6" w:semiHidden="0" w:uiPriority="66" w:unhideWhenUsed="0"/>
-    <w:lsdException w:name="Medium Grid 1 Accent 6" w:semiHidden="0" w:uiPriority="67" w:unhideWhenUsed="0"/>
-    <w:lsdException w:name="Medium Grid 2 Accent 6" w:semiHidden="0" w:uiPriority="68" w:unhideWhenUsed="0"/>
-    <w:lsdException w:name="Medium Grid 3 Accent 6" w:semiHidden="0" w:uiPriority="69" w:unhideWhenUsed="0"/>
-    <w:lsdException w:name="Dark List Accent 6" w:semiHidden="0" w:uiPriority="70" w:unhideWhenUsed="0"/>
-    <w:lsdException w:name="Colorful Shading Accent 6" w:semiHidden="0" w:uiPriority="71" w:unhideWhenUsed="0"/>
-    <w:lsdException w:name="Colorful List Accent 6" w:semiHidden="0" w:uiPriority="72" w:unhideWhenUsed="0"/>
-    <w:lsdException w:name="Colorful Grid Accent 6" w:semiHidden="0" w:uiPriority="73" w:unhideWhenUsed="0"/>
-    <w:lsdException w:name="Subtle Emphasis" w:semiHidden="0" w:uiPriority="19" w:unhideWhenUsed="0" w:qFormat="1"/>
-    <w:lsdException w:name="Intense Emphasis" w:semiHidden="0" w:uiPriority="21" w:unhideWhenUsed="0" w:qFormat="1"/>
-    <w:lsdException w:name="Subtle Reference" w:semiHidden="0" w:uiPriority="31" w:unhideWhenUsed="0" w:qFormat="1"/>
-    <w:lsdException w:name="Intense Reference" w:semiHidden="0" w:uiPriority="32" w:unhideWhenUsed="0" w:qFormat="1"/>
-    <w:lsdException w:name="Book Title" w:semiHidden="0" w:uiPriority="33" w:unhideWhenUsed="0" w:qFormat="1"/>
-    <w:lsdException w:name="Bibliography" w:uiPriority="37"/>
-    <w:lsdException w:name="TOC Heading" w:uiPriority="39" w:qFormat="1"/>
+  <w:latentStyles w:defLockedState="0" w:defUIPriority="99" w:defSemiHidden="0" w:defUnhideWhenUsed="0" w:defQFormat="0" w:count="371">
+    <w:lsdException w:name="Normal" w:uiPriority="0" w:qFormat="1"/>
+    <w:lsdException w:name="heading 1" w:uiPriority="0" w:qFormat="1"/>
+    <w:lsdException w:name="heading 2" w:semiHidden="1" w:uiPriority="9" w:unhideWhenUsed="1" w:qFormat="1"/>
+    <w:lsdException w:name="heading 3" w:semiHidden="1" w:uiPriority="9" w:unhideWhenUsed="1" w:qFormat="1"/>
+    <w:lsdException w:name="heading 4" w:semiHidden="1" w:uiPriority="9" w:unhideWhenUsed="1" w:qFormat="1"/>
+    <w:lsdException w:name="heading 5" w:semiHidden="1" w:uiPriority="9" w:unhideWhenUsed="1" w:qFormat="1"/>
+    <w:lsdException w:name="heading 6" w:semiHidden="1" w:uiPriority="9" w:unhideWhenUsed="1" w:qFormat="1"/>
+    <w:lsdException w:name="heading 7" w:semiHidden="1" w:uiPriority="9" w:unhideWhenUsed="1" w:qFormat="1"/>
+    <w:lsdException w:name="heading 8" w:semiHidden="1" w:uiPriority="9" w:unhideWhenUsed="1" w:qFormat="1"/>
+    <w:lsdException w:name="heading 9" w:semiHidden="1" w:uiPriority="9" w:unhideWhenUsed="1" w:qFormat="1"/>
+    <w:lsdException w:name="index 1" w:semiHidden="1" w:unhideWhenUsed="1"/>
+    <w:lsdException w:name="index 2" w:semiHidden="1" w:unhideWhenUsed="1"/>
+    <w:lsdException w:name="index 3" w:semiHidden="1" w:unhideWhenUsed="1"/>
+    <w:lsdException w:name="index 4" w:semiHidden="1" w:unhideWhenUsed="1"/>
+    <w:lsdException w:name="index 5" w:semiHidden="1" w:unhideWhenUsed="1"/>
+    <w:lsdException w:name="index 6" w:semiHidden="1" w:unhideWhenUsed="1"/>
+    <w:lsdException w:name="index 7" w:semiHidden="1" w:unhideWhenUsed="1"/>
+    <w:lsdException w:name="index 8" w:semiHidden="1" w:unhideWhenUsed="1"/>
+    <w:lsdException w:name="index 9" w:semiHidden="1" w:unhideWhenUsed="1"/>
+    <w:lsdException w:name="toc 1" w:semiHidden="1" w:uiPriority="39" w:unhideWhenUsed="1"/>
+    <w:lsdException w:name="toc 2" w:semiHidden="1" w:uiPriority="39" w:unhideWhenUsed="1"/>
+    <w:lsdException w:name="toc 3" w:semiHidden="1" w:uiPriority="39" w:unhideWhenUsed="1"/>
+    <w:lsdException w:name="toc 4" w:semiHidden="1" w:uiPriority="39" w:unhideWhenUsed="1"/>
+    <w:lsdException w:name="toc 5" w:semiHidden="1" w:uiPriority="39" w:unhideWhenUsed="1"/>
+    <w:lsdException w:name="toc 6" w:semiHidden="1" w:uiPriority="39" w:unhideWhenUsed="1"/>
+    <w:lsdException w:name="toc 7" w:semiHidden="1" w:uiPriority="39" w:unhideWhenUsed="1"/>
+    <w:lsdException w:name="toc 8" w:semiHidden="1" w:uiPriority="39" w:unhideWhenUsed="1"/>
+    <w:lsdException w:name="toc 9" w:semiHidden="1" w:uiPriority="39" w:unhideWhenUsed="1"/>
+    <w:lsdException w:name="Normal Indent" w:semiHidden="1" w:unhideWhenUsed="1"/>
+    <w:lsdException w:name="footnote text" w:semiHidden="1" w:unhideWhenUsed="1"/>
+    <w:lsdException w:name="annotation text" w:semiHidden="1" w:unhideWhenUsed="1"/>
+    <w:lsdException w:name="header" w:semiHidden="1" w:unhideWhenUsed="1"/>
+    <w:lsdException w:name="footer" w:semiHidden="1" w:unhideWhenUsed="1"/>
+    <w:lsdException w:name="index heading" w:semiHidden="1" w:unhideWhenUsed="1"/>
+    <w:lsdException w:name="caption" w:semiHidden="1" w:uiPriority="35" w:unhideWhenUsed="1" w:qFormat="1"/>
+    <w:lsdException w:name="table of figures" w:semiHidden="1" w:unhideWhenUsed="1"/>
+    <w:lsdException w:name="envelope address" w:semiHidden="1" w:unhideWhenUsed="1"/>
+    <w:lsdException w:name="envelope return" w:semiHidden="1" w:unhideWhenUsed="1"/>
+    <w:lsdException w:name="footnote reference" w:semiHidden="1" w:unhideWhenUsed="1"/>
+    <w:lsdException w:name="annotation reference" w:semiHidden="1" w:unhideWhenUsed="1"/>
+    <w:lsdException w:name="line number" w:semiHidden="1" w:unhideWhenUsed="1"/>
+    <w:lsdException w:name="page number" w:semiHidden="1" w:unhideWhenUsed="1"/>
+    <w:lsdException w:name="endnote reference" w:semiHidden="1" w:unhideWhenUsed="1"/>
+    <w:lsdException w:name="endnote text" w:semiHidden="1" w:unhideWhenUsed="1"/>
+    <w:lsdException w:name="table of authorities" w:semiHidden="1" w:unhideWhenUsed="1"/>
+    <w:lsdException w:name="macro" w:semiHidden="1" w:unhideWhenUsed="1"/>
+    <w:lsdException w:name="toa heading" w:semiHidden="1" w:unhideWhenUsed="1"/>
+    <w:lsdException w:name="List" w:semiHidden="1" w:unhideWhenUsed="1"/>
+    <w:lsdException w:name="List Bullet" w:semiHidden="1" w:unhideWhenUsed="1"/>
+    <w:lsdException w:name="List Number" w:semiHidden="1" w:unhideWhenUsed="1"/>
+    <w:lsdException w:name="List 2" w:semiHidden="1" w:unhideWhenUsed="1"/>
+    <w:lsdException w:name="List 3" w:semiHidden="1" w:unhideWhenUsed="1"/>
+    <w:lsdException w:name="List 4" w:semiHidden="1" w:unhideWhenUsed="1"/>
+    <w:lsdException w:name="List 5" w:semiHidden="1" w:unhideWhenUsed="1"/>
+    <w:lsdException w:name="List Bullet 2" w:semiHidden="1" w:unhideWhenUsed="1"/>
+    <w:lsdException w:name="List Bullet 3" w:semiHidden="1" w:unhideWhenUsed="1"/>
+    <w:lsdException w:name="List Bullet 4" w:semiHidden="1" w:unhideWhenUsed="1"/>
+    <w:lsdException w:name="List Bullet 5" w:semiHidden="1" w:unhideWhenUsed="1"/>
+    <w:lsdException w:name="List Number 2" w:semiHidden="1" w:unhideWhenUsed="1"/>
+    <w:lsdException w:name="List Number 3" w:semiHidden="1" w:unhideWhenUsed="1"/>
+    <w:lsdException w:name="List Number 4" w:semiHidden="1" w:unhideWhenUsed="1"/>
+    <w:lsdException w:name="List Number 5" w:semiHidden="1" w:unhideWhenUsed="1"/>
+    <w:lsdException w:name="Title" w:uiPriority="10" w:qFormat="1"/>
+    <w:lsdException w:name="Closing" w:semiHidden="1" w:unhideWhenUsed="1"/>
+    <w:lsdException w:name="Signature" w:semiHidden="1" w:unhideWhenUsed="1"/>
+    <w:lsdException w:name="Default Paragraph Font" w:semiHidden="1" w:uiPriority="1" w:unhideWhenUsed="1"/>
+    <w:lsdException w:name="Body Text" w:semiHidden="1" w:unhideWhenUsed="1"/>
+    <w:lsdException w:name="Body Text Indent" w:semiHidden="1" w:unhideWhenUsed="1"/>
+    <w:lsdException w:name="List Continue" w:semiHidden="1" w:unhideWhenUsed="1"/>
+    <w:lsdException w:name="List Continue 2" w:semiHidden="1" w:unhideWhenUsed="1"/>
+    <w:lsdException w:name="List Continue 3" w:semiHidden="1" w:unhideWhenUsed="1"/>
+    <w:lsdException w:name="List Continue 4" w:semiHidden="1" w:unhideWhenUsed="1"/>
+    <w:lsdException w:name="List Continue 5" w:semiHidden="1" w:unhideWhenUsed="1"/>
+    <w:lsdException w:name="Message Header" w:semiHidden="1" w:unhideWhenUsed="1"/>
+    <w:lsdException w:name="Subtitle" w:uiPriority="11" w:qFormat="1"/>
+    <w:lsdException w:name="Salutation" w:semiHidden="1" w:unhideWhenUsed="1"/>
+    <w:lsdException w:name="Date" w:semiHidden="1" w:unhideWhenUsed="1"/>
+    <w:lsdException w:name="Body Text First Indent" w:semiHidden="1" w:unhideWhenUsed="1"/>
+    <w:lsdException w:name="Body Text First Indent 2" w:semiHidden="1" w:unhideWhenUsed="1"/>
+    <w:lsdException w:name="Note Heading" w:semiHidden="1" w:unhideWhenUsed="1"/>
+    <w:lsdException w:name="Body Text 2" w:semiHidden="1" w:unhideWhenUsed="1"/>
+    <w:lsdException w:name="Body Text 3" w:semiHidden="1" w:unhideWhenUsed="1"/>
+    <w:lsdException w:name="Body Text Indent 2" w:semiHidden="1" w:uiPriority="0" w:unhideWhenUsed="1"/>
+    <w:lsdException w:name="Body Text Indent 3" w:semiHidden="1" w:unhideWhenUsed="1"/>
+    <w:lsdException w:name="Block Text" w:semiHidden="1" w:unhideWhenUsed="1"/>
+    <w:lsdException w:name="Hyperlink" w:semiHidden="1" w:unhideWhenUsed="1"/>
+    <w:lsdException w:name="FollowedHyperlink" w:semiHidden="1" w:unhideWhenUsed="1"/>
+    <w:lsdException w:name="Strong" w:uiPriority="22" w:qFormat="1"/>
+    <w:lsdException w:name="Emphasis" w:uiPriority="20" w:qFormat="1"/>
+    <w:lsdException w:name="Document Map" w:semiHidden="1" w:unhideWhenUsed="1"/>
+    <w:lsdException w:name="Plain Text" w:semiHidden="1" w:unhideWhenUsed="1"/>
+    <w:lsdException w:name="E-mail Signature" w:semiHidden="1" w:unhideWhenUsed="1"/>
+    <w:lsdException w:name="HTML Top of Form" w:semiHidden="1" w:unhideWhenUsed="1"/>
+    <w:lsdException w:name="HTML Bottom of Form" w:semiHidden="1" w:unhideWhenUsed="1"/>
+    <w:lsdException w:name="Normal (Web)" w:semiHidden="1" w:unhideWhenUsed="1"/>
+    <w:lsdException w:name="HTML Acronym" w:semiHidden="1" w:unhideWhenUsed="1"/>
+    <w:lsdException w:name="HTML Address" w:semiHidden="1" w:unhideWhenUsed="1"/>
+    <w:lsdException w:name="HTML Cite" w:semiHidden="1" w:unhideWhenUsed="1"/>
+    <w:lsdException w:name="HTML Code" w:semiHidden="1" w:unhideWhenUsed="1"/>
+    <w:lsdException w:name="HTML Definition" w:semiHidden="1" w:unhideWhenUsed="1"/>
+    <w:lsdException w:name="HTML Keyboard" w:semiHidden="1" w:unhideWhenUsed="1"/>
+    <w:lsdException w:name="HTML Preformatted" w:semiHidden="1" w:unhideWhenUsed="1"/>
+    <w:lsdException w:name="HTML Sample" w:semiHidden="1" w:unhideWhenUsed="1"/>
+    <w:lsdException w:name="HTML Typewriter" w:semiHidden="1" w:unhideWhenUsed="1"/>
+    <w:lsdException w:name="HTML Variable" w:semiHidden="1" w:unhideWhenUsed="1"/>
+    <w:lsdException w:name="Normal Table" w:semiHidden="1" w:unhideWhenUsed="1"/>
+    <w:lsdException w:name="annotation subject" w:semiHidden="1" w:unhideWhenUsed="1"/>
+    <w:lsdException w:name="No List" w:semiHidden="1" w:unhideWhenUsed="1"/>
+    <w:lsdException w:name="Outline List 1" w:semiHidden="1" w:unhideWhenUsed="1"/>
+    <w:lsdException w:name="Outline List 2" w:semiHidden="1" w:unhideWhenUsed="1"/>
+    <w:lsdException w:name="Outline List 3" w:semiHidden="1" w:unhideWhenUsed="1"/>
+    <w:lsdException w:name="Table Simple 1" w:semiHidden="1" w:unhideWhenUsed="1"/>
+    <w:lsdException w:name="Table Simple 2" w:semiHidden="1" w:unhideWhenUsed="1"/>
+    <w:lsdException w:name="Table Simple 3" w:semiHidden="1" w:unhideWhenUsed="1"/>
+    <w:lsdException w:name="Table Classic 1" w:semiHidden="1" w:unhideWhenUsed="1"/>
+    <w:lsdException w:name="Table Classic 2" w:semiHidden="1" w:unhideWhenUsed="1"/>
+    <w:lsdException w:name="Table Classic 3" w:semiHidden="1" w:unhideWhenUsed="1"/>
+    <w:lsdException w:name="Table Classic 4" w:semiHidden="1" w:unhideWhenUsed="1"/>
+    <w:lsdException w:name="Table Colorful 1" w:semiHidden="1" w:unhideWhenUsed="1"/>
+    <w:lsdException w:name="Table Colorful 2" w:semiHidden="1" w:unhideWhenUsed="1"/>
+    <w:lsdException w:name="Table Colorful 3" w:semiHidden="1" w:unhideWhenUsed="1"/>
+    <w:lsdException w:name="Table Columns 1" w:semiHidden="1" w:unhideWhenUsed="1"/>
+    <w:lsdException w:name="Table Columns 2" w:semiHidden="1" w:unhideWhenUsed="1"/>
+    <w:lsdException w:name="Table Columns 3" w:semiHidden="1" w:unhideWhenUsed="1"/>
+    <w:lsdException w:name="Table Columns 4" w:semiHidden="1" w:unhideWhenUsed="1"/>
+    <w:lsdException w:name="Table Columns 5" w:semiHidden="1" w:unhideWhenUsed="1"/>
+    <w:lsdException w:name="Table Grid 1" w:semiHidden="1" w:unhideWhenUsed="1"/>
+    <w:lsdException w:name="Table Grid 2" w:semiHidden="1" w:unhideWhenUsed="1"/>
+    <w:lsdException w:name="Table Grid 3" w:semiHidden="1" w:unhideWhenUsed="1"/>
+    <w:lsdException w:name="Table Grid 4" w:semiHidden="1" w:unhideWhenUsed="1"/>
+    <w:lsdException w:name="Table Grid 5" w:semiHidden="1" w:unhideWhenUsed="1"/>
+    <w:lsdException w:name="Table Grid 6" w:semiHidden="1" w:unhideWhenUsed="1"/>
+    <w:lsdException w:name="Table Grid 7" w:semiHidden="1" w:unhideWhenUsed="1"/>
+    <w:lsdException w:name="Table Grid 8" w:semiHidden="1" w:unhideWhenUsed="1"/>
+    <w:lsdException w:name="Table List 1" w:semiHidden="1" w:unhideWhenUsed="1"/>
+    <w:lsdException w:name="Table List 2" w:semiHidden="1" w:unhideWhenUsed="1"/>
+    <w:lsdException w:name="Table List 3" w:semiHidden="1" w:unhideWhenUsed="1"/>
+    <w:lsdException w:name="Table List 4" w:semiHidden="1" w:unhideWhenUsed="1"/>
+    <w:lsdException w:name="Table List 5" w:semiHidden="1" w:unhideWhenUsed="1"/>
+    <w:lsdException w:name="Table List 6" w:semiHidden="1" w:unhideWhenUsed="1"/>
+    <w:lsdException w:name="Table List 7" w:semiHidden="1" w:unhideWhenUsed="1"/>
+    <w:lsdException w:name="Table List 8" w:semiHidden="1" w:unhideWhenUsed="1"/>
+    <w:lsdException w:name="Table 3D effects 1" w:semiHidden="1" w:unhideWhenUsed="1"/>
+    <w:lsdException w:name="Table 3D effects 2" w:semiHidden="1" w:unhideWhenUsed="1"/>
+    <w:lsdException w:name="Table 3D effects 3" w:semiHidden="1" w:unhideWhenUsed="1"/>
+    <w:lsdException w:name="Table Contemporary" w:semiHidden="1" w:unhideWhenUsed="1"/>
+    <w:lsdException w:name="Table Elegant" w:semiHidden="1" w:unhideWhenUsed="1"/>
+    <w:lsdException w:name="Table Professional" w:semiHidden="1" w:unhideWhenUsed="1"/>
+    <w:lsdException w:name="Table Subtle 1" w:semiHidden="1" w:unhideWhenUsed="1"/>
+    <w:lsdException w:name="Table Subtle 2" w:semiHidden="1" w:unhideWhenUsed="1"/>
+    <w:lsdException w:name="Table Web 1" w:semiHidden="1" w:unhideWhenUsed="1"/>
+    <w:lsdException w:name="Table Web 2" w:semiHidden="1" w:unhideWhenUsed="1"/>
+    <w:lsdException w:name="Table Web 3" w:semiHidden="1" w:unhideWhenUsed="1"/>
+    <w:lsdException w:name="Balloon Text" w:semiHidden="1" w:unhideWhenUsed="1"/>
+    <w:lsdException w:name="Table Grid" w:uiPriority="59"/>
+    <w:lsdException w:name="Table Theme" w:semiHidden="1" w:unhideWhenUsed="1"/>
+    <w:lsdException w:name="Placeholder Text" w:semiHidden="1"/>
+    <w:lsdException w:name="No Spacing" w:uiPriority="1" w:qFormat="1"/>
+    <w:lsdException w:name="Light Shading" w:uiPriority="60"/>
+    <w:lsdException w:name="Light List" w:uiPriority="61"/>
+    <w:lsdException w:name="Light Grid" w:uiPriority="62"/>
+    <w:lsdException w:name="Medium Shading 1" w:uiPriority="63"/>
+    <w:lsdException w:name="Medium Shading 2" w:uiPriority="64"/>
+    <w:lsdException w:name="Medium List 1" w:uiPriority="65"/>
+    <w:lsdException w:name="Medium List 2" w:uiPriority="66"/>
+    <w:lsdException w:name="Medium Grid 1" w:uiPriority="67"/>
+    <w:lsdException w:name="Medium Grid 2" w:uiPriority="68"/>
+    <w:lsdException w:name="Medium Grid 3" w:uiPriority="69"/>
+    <w:lsdException w:name="Dark List" w:uiPriority="70"/>
+    <w:lsdException w:name="Colorful Shading" w:uiPriority="71"/>
+    <w:lsdException w:name="Colorful List" w:uiPriority="72"/>
+    <w:lsdException w:name="Colorful Grid" w:uiPriority="73"/>
+    <w:lsdException w:name="Light Shading Accent 1" w:uiPriority="60"/>
+    <w:lsdException w:name="Light List Accent 1" w:uiPriority="61"/>
+    <w:lsdException w:name="Light Grid Accent 1" w:uiPriority="62"/>
+    <w:lsdException w:name="Medium Shading 1 Accent 1" w:uiPriority="63"/>
+    <w:lsdException w:name="Medium Shading 2 Accent 1" w:uiPriority="64"/>
+    <w:lsdException w:name="Medium List 1 Accent 1" w:uiPriority="65"/>
+    <w:lsdException w:name="Revision" w:semiHidden="1"/>
+    <w:lsdException w:name="List Paragraph" w:uiPriority="34" w:qFormat="1"/>
+    <w:lsdException w:name="Quote" w:uiPriority="29" w:qFormat="1"/>
+    <w:lsdException w:name="Intense Quote" w:uiPriority="30" w:qFormat="1"/>
+    <w:lsdException w:name="Medium List 2 Accent 1" w:uiPriority="66"/>
+    <w:lsdException w:name="Medium Grid 1 Accent 1" w:uiPriority="67"/>
+    <w:lsdException w:name="Medium Grid 2 Accent 1" w:uiPriority="68"/>
+    <w:lsdException w:name="Medium Grid 3 Accent 1" w:uiPriority="69"/>
+    <w:lsdException w:name="Dark List Accent 1" w:uiPriority="70"/>
+    <w:lsdException w:name="Colorful Shading Accent 1" w:uiPriority="71"/>
+    <w:lsdException w:name="Colorful List Accent 1" w:uiPriority="72"/>
+    <w:lsdException w:name="Colorful Grid Accent 1" w:uiPriority="73"/>
+    <w:lsdException w:name="Light Shading Accent 2" w:uiPriority="60"/>
+    <w:lsdException w:name="Light List Accent 2" w:uiPriority="61"/>
+    <w:lsdException w:name="Light Grid Accent 2" w:uiPriority="62"/>
+    <w:lsdException w:name="Medium Shading 1 Accent 2" w:uiPriority="63"/>
+    <w:lsdException w:name="Medium Shading 2 Accent 2" w:uiPriority="64"/>
+    <w:lsdException w:name="Medium List 1 Accent 2" w:uiPriority="65"/>
+    <w:lsdException w:name="Medium List 2 Accent 2" w:uiPriority="66"/>
+    <w:lsdException w:name="Medium Grid 1 Accent 2" w:uiPriority="67"/>
+    <w:lsdException w:name="Medium Grid 2 Accent 2" w:uiPriority="68"/>
+    <w:lsdException w:name="Medium Grid 3 Accent 2" w:uiPriority="69"/>
+    <w:lsdException w:name="Dark List Accent 2" w:uiPriority="70"/>
+    <w:lsdException w:name="Colorful Shading Accent 2" w:uiPriority="71"/>
+    <w:lsdException w:name="Colorful List Accent 2" w:uiPriority="72"/>
+    <w:lsdException w:name="Colorful Grid Accent 2" w:uiPriority="73"/>
+    <w:lsdException w:name="Light Shading Accent 3" w:uiPriority="60"/>
+    <w:lsdException w:name="Light List Accent 3" w:uiPriority="61"/>
+    <w:lsdException w:name="Light Grid Accent 3" w:uiPriority="62"/>
+    <w:lsdException w:name="Medium Shading 1 Accent 3" w:uiPriority="63"/>
+    <w:lsdException w:name="Medium Shading 2 Accent 3" w:uiPriority="64"/>
+    <w:lsdException w:name="Medium List 1 Accent 3" w:uiPriority="65"/>
+    <w:lsdException w:name="Medium List 2 Accent 3" w:uiPriority="66"/>
+    <w:lsdException w:name="Medium Grid 1 Accent 3" w:uiPriority="67"/>
+    <w:lsdException w:name="Medium Grid 2 Accent 3" w:uiPriority="68"/>
+    <w:lsdException w:name="Medium Grid 3 Accent 3" w:uiPriority="69"/>
+    <w:lsdException w:name="Dark List Accent 3" w:uiPriority="70"/>
+    <w:lsdException w:name="Colorful Shading Accent 3" w:uiPriority="71"/>
+    <w:lsdException w:name="Colorful List Accent 3" w:uiPriority="72"/>
+    <w:lsdException w:name="Colorful Grid Accent 3" w:uiPriority="73"/>
+    <w:lsdException w:name="Light Shading Accent 4" w:uiPriority="60"/>
+    <w:lsdException w:name="Light List Accent 4" w:uiPriority="61"/>
+    <w:lsdException w:name="Light Grid Accent 4" w:uiPriority="62"/>
+    <w:lsdException w:name="Medium Shading 1 Accent 4" w:uiPriority="63"/>
+    <w:lsdException w:name="Medium Shading 2 Accent 4" w:uiPriority="64"/>
+    <w:lsdException w:name="Medium List 1 Accent 4" w:uiPriority="65"/>
+    <w:lsdException w:name="Medium List 2 Accent 4" w:uiPriority="66"/>
+    <w:lsdException w:name="Medium Grid 1 Accent 4" w:uiPriority="67"/>
+    <w:lsdException w:name="Medium Grid 2 Accent 4" w:uiPriority="68"/>
+    <w:lsdException w:name="Medium Grid 3 Accent 4" w:uiPriority="69"/>
+    <w:lsdException w:name="Dark List Accent 4" w:uiPriority="70"/>
+    <w:lsdException w:name="Colorful Shading Accent 4" w:uiPriority="71"/>
+    <w:lsdException w:name="Colorful List Accent 4" w:uiPriority="72"/>
+    <w:lsdException w:name="Colorful Grid Accent 4" w:uiPriority="73"/>
+    <w:lsdException w:name="Light Shading Accent 5" w:uiPriority="60"/>
+    <w:lsdException w:name="Light List Accent 5" w:uiPriority="61"/>
+    <w:lsdException w:name="Light Grid Accent 5" w:uiPriority="62"/>
+    <w:lsdException w:name="Medium Shading 1 Accent 5" w:uiPriority="63"/>
+    <w:lsdException w:name="Medium Shading 2 Accent 5" w:uiPriority="64"/>
+    <w:lsdException w:name="Medium List 1 Accent 5" w:uiPriority="65"/>
+    <w:lsdException w:name="Medium List 2 Accent 5" w:uiPriority="66"/>
+    <w:lsdException w:name="Medium Grid 1 Accent 5" w:uiPriority="67"/>
+    <w:lsdException w:name="Medium Grid 2 Accent 5" w:uiPriority="68"/>
+    <w:lsdException w:name="Medium Grid 3 Accent 5" w:uiPriority="69"/>
+    <w:lsdException w:name="Dark List Accent 5" w:uiPriority="70"/>
+    <w:lsdException w:name="Colorful Shading Accent 5" w:uiPriority="71"/>
+    <w:lsdException w:name="Colorful List Accent 5" w:uiPriority="72"/>
+    <w:lsdException w:name="Colorful Grid Accent 5" w:uiPriority="73"/>
+    <w:lsdException w:name="Light Shading Accent 6" w:uiPriority="60"/>
+    <w:lsdException w:name="Light List Accent 6" w:uiPriority="61"/>
+    <w:lsdException w:name="Light Grid Accent 6" w:uiPriority="62"/>
+    <w:lsdException w:name="Medium Shading 1 Accent 6" w:uiPriority="63"/>
+    <w:lsdException w:name="Medium Shading 2 Accent 6" w:uiPriority="64"/>
+    <w:lsdException w:name="Medium List 1 Accent 6" w:uiPriority="65"/>
+    <w:lsdException w:name="Medium List 2 Accent 6" w:uiPriority="66"/>
+    <w:lsdException w:name="Medium Grid 1 Accent 6" w:uiPriority="67"/>
+    <w:lsdException w:name="Medium Grid 2 Accent 6" w:uiPriority="68"/>
+    <w:lsdException w:name="Medium Grid 3 Accent 6" w:uiPriority="69"/>
+    <w:lsdException w:name="Dark List Accent 6" w:uiPriority="70"/>
+    <w:lsdException w:name="Colorful Shading Accent 6" w:uiPriority="71"/>
+    <w:lsdException w:name="Colorful List Accent 6" w:uiPriority="72"/>
+    <w:lsdException w:name="Colorful Grid Accent 6" w:uiPriority="73"/>
+    <w:lsdException w:name="Subtle Emphasis" w:uiPriority="19" w:qFormat="1"/>
+    <w:lsdException w:name="Intense Emphasis" w:uiPriority="21" w:qFormat="1"/>
+    <w:lsdException w:name="Subtle Reference" w:uiPriority="31" w:qFormat="1"/>
+    <w:lsdException w:name="Intense Reference" w:uiPriority="32" w:qFormat="1"/>
+    <w:lsdException w:name="Book Title" w:uiPriority="33" w:qFormat="1"/>
+    <w:lsdException w:name="Bibliography" w:semiHidden="1" w:uiPriority="37" w:unhideWhenUsed="1"/>
+    <w:lsdException w:name="TOC Heading" w:semiHidden="1" w:uiPriority="39" w:unhideWhenUsed="1" w:qFormat="1"/>
+    <w:lsdException w:name="Plain Table 1" w:uiPriority="41"/>
+    <w:lsdException w:name="Plain Table 2" w:uiPriority="42"/>
+    <w:lsdException w:name="Plain Table 3" w:uiPriority="43"/>
+    <w:lsdException w:name="Plain Table 4" w:uiPriority="44"/>
+    <w:lsdException w:name="Plain Table 5" w:uiPriority="45"/>
+    <w:lsdException w:name="Grid Table Light" w:uiPriority="40"/>
+    <w:lsdException w:name="Grid Table 1 Light" w:uiPriority="46"/>
+    <w:lsdException w:name="Grid Table 2" w:uiPriority="47"/>
+    <w:lsdException w:name="Grid Table 3" w:uiPriority="48"/>
+    <w:lsdException w:name="Grid Table 4" w:uiPriority="49"/>
+    <w:lsdException w:name="Grid Table 5 Dark" w:uiPriority="50"/>
+    <w:lsdException w:name="Grid Table 6 Colorful" w:uiPriority="51"/>
+    <w:lsdException w:name="Grid Table 7 Colorful" w:uiPriority="52"/>
+    <w:lsdException w:name="Grid Table 1 Light Accent 1" w:uiPriority="46"/>
+    <w:lsdException w:name="Grid Table 2 Accent 1" w:uiPriority="47"/>
+    <w:lsdException w:name="Grid Table 3 Accent 1" w:uiPriority="48"/>
+    <w:lsdException w:name="Grid Table 4 Accent 1" w:uiPriority="49"/>
+    <w:lsdException w:name="Grid Table 5 Dark Accent 1" w:uiPriority="50"/>
+    <w:lsdException w:name="Grid Table 6 Colorful Accent 1" w:uiPriority="51"/>
+    <w:lsdException w:name="Grid Table 7 Colorful Accent 1" w:uiPriority="52"/>
+    <w:lsdException w:name="Grid Table 1 Light Accent 2" w:uiPriority="46"/>
+    <w:lsdException w:name="Grid Table 2 Accent 2" w:uiPriority="47"/>
+    <w:lsdException w:name="Grid Table 3 Accent 2" w:uiPriority="48"/>
+    <w:lsdException w:name="Grid Table 4 Accent 2" w:uiPriority="49"/>
+    <w:lsdException w:name="Grid Table 5 Dark Accent 2" w:uiPriority="50"/>
+    <w:lsdException w:name="Grid Table 6 Colorful Accent 2" w:uiPriority="51"/>
+    <w:lsdException w:name="Grid Table 7 Colorful Accent 2" w:uiPriority="52"/>
+    <w:lsdException w:name="Grid Table 1 Light Accent 3" w:uiPriority="46"/>
+    <w:lsdException w:name="Grid Table 2 Accent 3" w:uiPriority="47"/>
+    <w:lsdException w:name="Grid Table 3 Accent 3" w:uiPriority="48"/>
+    <w:lsdException w:name="Grid Table 4 Accent 3" w:uiPriority="49"/>
+    <w:lsdException w:name="Grid Table 5 Dark Accent 3" w:uiPriority="50"/>
+    <w:lsdException w:name="Grid Table 6 Colorful Accent 3" w:uiPriority="51"/>
+    <w:lsdException w:name="Grid Table 7 Colorful Accent 3" w:uiPriority="52"/>
+    <w:lsdException w:name="Grid Table 1 Light Accent 4" w:uiPriority="46"/>
+    <w:lsdException w:name="Grid Table 2 Accent 4" w:uiPriority="47"/>
+    <w:lsdException w:name="Grid Table 3 Accent 4" w:uiPriority="48"/>
+    <w:lsdException w:name="Grid Table 4 Accent 4" w:uiPriority="49"/>
+    <w:lsdException w:name="Grid Table 5 Dark Accent 4" w:uiPriority="50"/>
+    <w:lsdException w:name="Grid Table 6 Colorful Accent 4" w:uiPriority="51"/>
+    <w:lsdException w:name="Grid Table 7 Colorful Accent 4" w:uiPriority="52"/>
+    <w:lsdException w:name="Grid Table 1 Light Accent 5" w:uiPriority="46"/>
+    <w:lsdException w:name="Grid Table 2 Accent 5" w:uiPriority="47"/>
+    <w:lsdException w:name="Grid Table 3 Accent 5" w:uiPriority="48"/>
+    <w:lsdException w:name="Grid Table 4 Accent 5" w:uiPriority="49"/>
+    <w:lsdException w:name="Grid Table 5 Dark Accent 5" w:uiPriority="50"/>
+    <w:lsdException w:name="Grid Table 6 Colorful Accent 5" w:uiPriority="51"/>
+    <w:lsdException w:name="Grid Table 7 Colorful Accent 5" w:uiPriority="52"/>
+    <w:lsdException w:name="Grid Table 1 Light Accent 6" w:uiPriority="46"/>
+    <w:lsdException w:name="Grid Table 2 Accent 6" w:uiPriority="47"/>
+    <w:lsdException w:name="Grid Table 3 Accent 6" w:uiPriority="48"/>
+    <w:lsdException w:name="Grid Table 4 Accent 6" w:uiPriority="49"/>
+    <w:lsdException w:name="Grid Table 5 Dark Accent 6" w:uiPriority="50"/>
+    <w:lsdException w:name="Grid Table 6 Colorful Accent 6" w:uiPriority="51"/>
+    <w:lsdException w:name="Grid Table 7 Colorful Accent 6" w:uiPriority="52"/>
+    <w:lsdException w:name="List Table 1 Light" w:uiPriority="46"/>
+    <w:lsdException w:name="List Table 2" w:uiPriority="47"/>
+    <w:lsdException w:name="List Table 3" w:uiPriority="48"/>
+    <w:lsdException w:name="List Table 4" w:uiPriority="49"/>
+    <w:lsdException w:name="List Table 5 Dark" w:uiPriority="50"/>
+    <w:lsdException w:name="List Table 6 Colorful" w:uiPriority="51"/>
+    <w:lsdException w:name="List Table 7 Colorful" w:uiPriority="52"/>
+    <w:lsdException w:name="List Table 1 Light Accent 1" w:uiPriority="46"/>
+    <w:lsdException w:name="List Table 2 Accent 1" w:uiPriority="47"/>
+    <w:lsdException w:name="List Table 3 Accent 1" w:uiPriority="48"/>
+    <w:lsdException w:name="List Table 4 Accent 1" w:uiPriority="49"/>
+    <w:lsdException w:name="List Table 5 Dark Accent 1" w:uiPriority="50"/>
+    <w:lsdException w:name="List Table 6 Colorful Accent 1" w:uiPriority="51"/>
+    <w:lsdException w:name="List Table 7 Colorful Accent 1" w:uiPriority="52"/>
+    <w:lsdException w:name="List Table 1 Light Accent 2" w:uiPriority="46"/>
+    <w:lsdException w:name="List Table 2 Accent 2" w:uiPriority="47"/>
+    <w:lsdException w:name="List Table 3 Accent 2" w:uiPriority="48"/>
+    <w:lsdException w:name="List Table 4 Accent 2" w:uiPriority="49"/>
+    <w:lsdException w:name="List Table 5 Dark Accent 2" w:uiPriority="50"/>
+    <w:lsdException w:name="List Table 6 Colorful Accent 2" w:uiPriority="51"/>
+    <w:lsdException w:name="List Table 7 Colorful Accent 2" w:uiPriority="52"/>
+    <w:lsdException w:name="List Table 1 Light Accent 3" w:uiPriority="46"/>
+    <w:lsdException w:name="List Table 2 Accent 3" w:uiPriority="47"/>
+    <w:lsdException w:name="List Table 3 Accent 3" w:uiPriority="48"/>
+    <w:lsdException w:name="List Table 4 Accent 3" w:uiPriority="49"/>
+    <w:lsdException w:name="List Table 5 Dark Accent 3" w:uiPriority="50"/>
+    <w:lsdException w:name="List Table 6 Colorful Accent 3" w:uiPriority="51"/>
+    <w:lsdException w:name="List Table 7 Colorful Accent 3" w:uiPriority="52"/>
+    <w:lsdException w:name="List Table 1 Light Accent 4" w:uiPriority="46"/>
+    <w:lsdException w:name="List Table 2 Accent 4" w:uiPriority="47"/>
+    <w:lsdException w:name="List Table 3 Accent 4" w:uiPriority="48"/>
+    <w:lsdException w:name="List Table 4 Accent 4" w:uiPriority="49"/>
+    <w:lsdException w:name="List Table 5 Dark Accent 4" w:uiPriority="50"/>
+    <w:lsdException w:name="List Table 6 Colorful Accent 4" w:uiPriority="51"/>
+    <w:lsdException w:name="List Table 7 Colorful Accent 4" w:uiPriority="52"/>
+    <w:lsdException w:name="List Table 1 Light Accent 5" w:uiPriority="46"/>
+    <w:lsdException w:name="List Table 2 Accent 5" w:uiPriority="47"/>
+    <w:lsdException w:name="List Table 3 Accent 5" w:uiPriority="48"/>
+    <w:lsdException w:name="List Table 4 Accent 5" w:uiPriority="49"/>
+    <w:lsdException w:name="List Table 5 Dark Accent 5" w:uiPriority="50"/>
+    <w:lsdException w:name="List Table 6 Colorful Accent 5" w:uiPriority="51"/>
+    <w:lsdException w:name="List Table 7 Colorful Accent 5" w:uiPriority="52"/>
+    <w:lsdException w:name="List Table 1 Light Accent 6" w:uiPriority="46"/>
+    <w:lsdException w:name="List Table 2 Accent 6" w:uiPriority="47"/>
+    <w:lsdException w:name="List Table 3 Accent 6" w:uiPriority="48"/>
+    <w:lsdException w:name="List Table 4 Accent 6" w:uiPriority="49"/>
+    <w:lsdException w:name="List Table 5 Dark Accent 6" w:uiPriority="50"/>
+    <w:lsdException w:name="List Table 6 Colorful Accent 6" w:uiPriority="51"/>
+    <w:lsdException w:name="List Table 7 Colorful Accent 6" w:uiPriority="52"/>
   </w:latentStyles>
   <w:style w:type="paragraph" w:default="1" w:styleId="Normal">
     <w:name w:val="Normal"/>
@@ -3557,7 +3388,7 @@
   <a:extraClrSchemeLst/>
   <a:extLst>
     <a:ext uri="{05A4C25C-085E-4340-85A3-A5531E510DB2}">
-      <thm15:themeFamily xmlns:thm15="http://schemas.microsoft.com/office/thememl/2012/main" xmlns="" name="Office Theme" id="{62F939B6-93AF-4DB8-9C6B-D6C7DFDC589F}" vid="{4A3C46E8-61CC-4603-A589-7422A47A8E4A}"/>
+      <thm15:themeFamily xmlns:thm15="http://schemas.microsoft.com/office/thememl/2012/main" name="Office Theme" id="{62F939B6-93AF-4DB8-9C6B-D6C7DFDC589F}" vid="{4A3C46E8-61CC-4603-A589-7422A47A8E4A}"/>
     </a:ext>
   </a:extLst>
 </a:theme>
@@ -3568,7 +3399,7 @@
 </file>
 
 <file path=customXml/itemProps1.xml><?xml version="1.0" encoding="utf-8"?>
-<ds:datastoreItem xmlns:ds="http://schemas.openxmlformats.org/officeDocument/2006/customXml" ds:itemID="{88D5B68B-7FE5-4DD1-9A21-A94D40DFB1F0}">
+<ds:datastoreItem xmlns:ds="http://schemas.openxmlformats.org/officeDocument/2006/customXml" ds:itemID="{9FEDF082-528E-4D0E-84A0-ED4EEEAFACE7}">
   <ds:schemaRefs>
     <ds:schemaRef ds:uri="http://schemas.openxmlformats.org/officeDocument/2006/bibliography"/>
   </ds:schemaRefs>

</xml_diff>